<commit_message>
updated table 11 in chapter 3 and SM.DB and DM.DB sections in chapter 6
</commit_message>
<xml_diff>
--- a/umls.nlm.nih.gov/reference_manual/ch03.docx
+++ b/umls.nlm.nih.gov/reference_manual/ch03.docx
@@ -1,6 +1,6 @@
 
 <file path=word/document.xml><?xml version="1.0" encoding="utf-8"?>
-<w:document xmlns:wpc="http://schemas.microsoft.com/office/word/2010/wordprocessingCanvas" xmlns:mc="http://schemas.openxmlformats.org/markup-compatibility/2006" xmlns:o="urn:schemas-microsoft-com:office:office" xmlns:r="http://schemas.openxmlformats.org/officeDocument/2006/relationships" xmlns:m="http://schemas.openxmlformats.org/officeDocument/2006/math" xmlns:v="urn:schemas-microsoft-com:vml" xmlns:wp14="http://schemas.microsoft.com/office/word/2010/wordprocessingDrawing" xmlns:wp="http://schemas.openxmlformats.org/drawingml/2006/wordprocessingDrawing" xmlns:w10="urn:schemas-microsoft-com:office:word" xmlns:w="http://schemas.openxmlformats.org/wordprocessingml/2006/main" xmlns:w14="http://schemas.microsoft.com/office/word/2010/wordml" xmlns:w15="http://schemas.microsoft.com/office/word/2012/wordml" xmlns:wpg="http://schemas.microsoft.com/office/word/2010/wordprocessingGroup" xmlns:wpi="http://schemas.microsoft.com/office/word/2010/wordprocessingInk" xmlns:wne="http://schemas.microsoft.com/office/word/2006/wordml" xmlns:wps="http://schemas.microsoft.com/office/word/2010/wordprocessingShape" mc:Ignorable="w14 w15 wp14">
+<w:document xmlns:wpc="http://schemas.microsoft.com/office/word/2010/wordprocessingCanvas" xmlns:cx="http://schemas.microsoft.com/office/drawing/2014/chartex" xmlns:cx1="http://schemas.microsoft.com/office/drawing/2015/9/8/chartex" xmlns:cx2="http://schemas.microsoft.com/office/drawing/2015/10/21/chartex" xmlns:cx3="http://schemas.microsoft.com/office/drawing/2016/5/9/chartex" xmlns:cx4="http://schemas.microsoft.com/office/drawing/2016/5/10/chartex" xmlns:cx5="http://schemas.microsoft.com/office/drawing/2016/5/11/chartex" xmlns:mc="http://schemas.openxmlformats.org/markup-compatibility/2006" xmlns:o="urn:schemas-microsoft-com:office:office" xmlns:r="http://schemas.openxmlformats.org/officeDocument/2006/relationships" xmlns:m="http://schemas.openxmlformats.org/officeDocument/2006/math" xmlns:v="urn:schemas-microsoft-com:vml" xmlns:wp14="http://schemas.microsoft.com/office/word/2010/wordprocessingDrawing" xmlns:wp="http://schemas.openxmlformats.org/drawingml/2006/wordprocessingDrawing" xmlns:w10="urn:schemas-microsoft-com:office:word" xmlns:w="http://schemas.openxmlformats.org/wordprocessingml/2006/main" xmlns:w14="http://schemas.microsoft.com/office/word/2010/wordml" xmlns:w15="http://schemas.microsoft.com/office/word/2012/wordml" xmlns:w16se="http://schemas.microsoft.com/office/word/2015/wordml/symex" xmlns:wpg="http://schemas.microsoft.com/office/word/2010/wordprocessingGroup" xmlns:wpi="http://schemas.microsoft.com/office/word/2010/wordprocessingInk" xmlns:wne="http://schemas.microsoft.com/office/word/2006/wordml" xmlns:wps="http://schemas.microsoft.com/office/word/2010/wordprocessingShape" mc:Ignorable="w14 w15 w16se wp14">
   <w:body>
     <w:p>
       <w:pPr>
@@ -424,8 +424,6 @@
               </w:rPr>
               <w:t>c</w:t>
             </w:r>
-            <w:bookmarkStart w:id="0" w:name="_GoBack"/>
-            <w:bookmarkEnd w:id="0"/>
             <w:r>
               <w:rPr>
                 <w:sz w:val="20"/>
@@ -1265,8 +1263,8 @@
       </w:r>
     </w:p>
     <w:p>
-      <w:bookmarkStart w:id="1" w:name="s2_7_0"/>
-      <w:bookmarkEnd w:id="1"/>
+      <w:bookmarkStart w:id="0" w:name="s2_7_0"/>
+      <w:bookmarkEnd w:id="0"/>
       <w:r>
         <w:t xml:space="preserve">Metathesaurus users may select from two relational formats: the Rich Release Format (RRF), first introduced in 2004, and the Original Release Format (ORF). Both are available as output options of </w:t>
       </w:r>
@@ -2904,8 +2902,8 @@
       </w:r>
     </w:p>
     <w:p>
-      <w:bookmarkStart w:id="2" w:name="s2_7_1_3_8"/>
-      <w:bookmarkEnd w:id="2"/>
+      <w:bookmarkStart w:id="1" w:name="s2_7_1_3_8"/>
+      <w:bookmarkEnd w:id="1"/>
       <w:r>
         <w:t>C0001175|T047|B2.2.1.2.1|Disease or Syndrome|AT17683839|3840|</w:t>
       </w:r>
@@ -3071,8 +3069,8 @@
       <w:pPr>
         <w:pStyle w:val="Heading3"/>
       </w:pPr>
-      <w:bookmarkStart w:id="3" w:name="s2_7_1_3_10"/>
-      <w:bookmarkEnd w:id="3"/>
+      <w:bookmarkStart w:id="2" w:name="s2_7_1_3_10"/>
+      <w:bookmarkEnd w:id="2"/>
       <w:r>
         <w:t>3</w:t>
       </w:r>
@@ -3415,8 +3413,8 @@
       <w:pPr>
         <w:pStyle w:val="Heading3"/>
       </w:pPr>
-      <w:bookmarkStart w:id="4" w:name="s2_7_1_3_13"/>
-      <w:bookmarkEnd w:id="4"/>
+      <w:bookmarkStart w:id="3" w:name="s2_7_1_3_13"/>
+      <w:bookmarkEnd w:id="3"/>
       <w:r>
         <w:t>3</w:t>
       </w:r>
@@ -3675,8 +3673,8 @@
       <w:pPr>
         <w:pStyle w:val="Heading3"/>
       </w:pPr>
-      <w:bookmarkStart w:id="5" w:name="s2_7_1_3_15"/>
-      <w:bookmarkEnd w:id="5"/>
+      <w:bookmarkStart w:id="4" w:name="s2_7_1_3_15"/>
+      <w:bookmarkEnd w:id="4"/>
       <w:r>
         <w:t>3</w:t>
       </w:r>
@@ -4231,8 +4229,8 @@
       <w:pPr>
         <w:pStyle w:val="Heading3"/>
       </w:pPr>
-      <w:bookmarkStart w:id="6" w:name="_3.3.19_Metathesaurus_Change_Files"/>
-      <w:bookmarkEnd w:id="6"/>
+      <w:bookmarkStart w:id="5" w:name="_3.3.19_Metathesaurus_Change_Files"/>
+      <w:bookmarkEnd w:id="5"/>
       <w:r>
         <w:t>3</w:t>
       </w:r>
@@ -4263,10 +4261,10 @@
       <w:pPr>
         <w:pStyle w:val="Heading4"/>
       </w:pPr>
-      <w:bookmarkStart w:id="7" w:name="s2_7_1_3_19_1"/>
-      <w:bookmarkStart w:id="8" w:name="_3.3.19.1_Deleted_Concepts"/>
+      <w:bookmarkStart w:id="6" w:name="s2_7_1_3_19_1"/>
+      <w:bookmarkStart w:id="7" w:name="_3.3.19.1_Deleted_Concepts"/>
+      <w:bookmarkEnd w:id="6"/>
       <w:bookmarkEnd w:id="7"/>
-      <w:bookmarkEnd w:id="8"/>
       <w:r>
         <w:t>3</w:t>
       </w:r>
@@ -4406,8 +4404,8 @@
       <w:pPr>
         <w:pStyle w:val="Heading4"/>
       </w:pPr>
-      <w:bookmarkStart w:id="9" w:name="_3.1.3.19.2_Merged_Concepts"/>
-      <w:bookmarkEnd w:id="9"/>
+      <w:bookmarkStart w:id="8" w:name="_3.1.3.19.2_Merged_Concepts"/>
+      <w:bookmarkEnd w:id="8"/>
       <w:r>
         <w:t>3</w:t>
       </w:r>
@@ -5976,7 +5974,6 @@
         <w:pStyle w:val="FiguresTablesBoxesSectionHeading"/>
       </w:pPr>
       <w:r>
-        <w:lastRenderedPageBreak/>
         <w:t>Figures,</w:t>
       </w:r>
       <w:r>
@@ -6027,7 +6024,7 @@
       <w:pPr>
         <w:pStyle w:val="Tablenumberandcaption"/>
       </w:pPr>
-      <w:bookmarkStart w:id="10" w:name="table1"/>
+      <w:bookmarkStart w:id="9" w:name="table1"/>
       <w:r>
         <w:t xml:space="preserve">Table 1. Concept Names and Sources </w:t>
       </w:r>
@@ -6057,7 +6054,7 @@
           <w:tcPr>
             <w:tcW w:w="2148" w:type="dxa"/>
           </w:tcPr>
-          <w:bookmarkEnd w:id="10"/>
+          <w:bookmarkEnd w:id="9"/>
           <w:p>
             <w:pPr>
               <w:pStyle w:val="Tableheader"/>
@@ -6728,11 +6725,11 @@
       <w:pPr>
         <w:pStyle w:val="Tablenumberandcaption"/>
       </w:pPr>
-      <w:bookmarkStart w:id="11" w:name="table2"/>
+      <w:bookmarkStart w:id="10" w:name="table2"/>
       <w:r>
         <w:t>Table 2. Simple Concept and Atom Attributes (File = MRSAT.RRF)</w:t>
       </w:r>
-      <w:bookmarkEnd w:id="11"/>
+      <w:bookmarkEnd w:id="10"/>
     </w:p>
     <w:tbl>
       <w:tblPr>
@@ -7292,14 +7289,14 @@
       <w:pPr>
         <w:pStyle w:val="Tablenumberandcaption"/>
       </w:pPr>
-      <w:bookmarkStart w:id="12" w:name="table3"/>
+      <w:bookmarkStart w:id="11" w:name="table3"/>
       <w:r>
         <w:t xml:space="preserve">Table 3. </w:t>
       </w:r>
       <w:r>
         <w:t>Definitions (File = MRDEF.RRF)</w:t>
       </w:r>
-      <w:bookmarkEnd w:id="12"/>
+      <w:bookmarkEnd w:id="11"/>
     </w:p>
     <w:tbl>
       <w:tblPr>
@@ -7648,11 +7645,11 @@
       <w:pPr>
         <w:pStyle w:val="Tablenumberandcaption"/>
       </w:pPr>
-      <w:bookmarkStart w:id="13" w:name="table4"/>
+      <w:bookmarkStart w:id="12" w:name="table4"/>
       <w:r>
         <w:t>Table 4. History (File = MRHIST.RRF)</w:t>
       </w:r>
-      <w:bookmarkEnd w:id="13"/>
+      <w:bookmarkEnd w:id="12"/>
     </w:p>
     <w:tbl>
       <w:tblPr>
@@ -8012,14 +8009,14 @@
       <w:pPr>
         <w:pStyle w:val="Tablenumberandcaption"/>
       </w:pPr>
-      <w:bookmarkStart w:id="14" w:name="table5"/>
+      <w:bookmarkStart w:id="13" w:name="table5"/>
       <w:r>
         <w:t xml:space="preserve">Table 5. </w:t>
       </w:r>
       <w:r>
         <w:t>Related Concepts (File = MRREL.RRF)</w:t>
       </w:r>
-      <w:bookmarkEnd w:id="14"/>
+      <w:bookmarkEnd w:id="13"/>
     </w:p>
     <w:tbl>
       <w:tblPr>
@@ -8618,11 +8615,11 @@
       <w:pPr>
         <w:pStyle w:val="Tablenumberandcaption"/>
       </w:pPr>
-      <w:bookmarkStart w:id="15" w:name="table6"/>
+      <w:bookmarkStart w:id="14" w:name="table6"/>
       <w:r>
         <w:t>Table 6. Co-occurring Concepts (File = MRCOC.RRF)</w:t>
       </w:r>
-      <w:bookmarkEnd w:id="15"/>
+      <w:bookmarkEnd w:id="14"/>
     </w:p>
     <w:tbl>
       <w:tblPr>
@@ -8931,11 +8928,11 @@
       <w:pPr>
         <w:pStyle w:val="Tablenumberandcaption"/>
       </w:pPr>
-      <w:bookmarkStart w:id="16" w:name="table7"/>
+      <w:bookmarkStart w:id="15" w:name="table7"/>
       <w:r>
         <w:t>Table 7. Computable Hierarchies (File = MRHIER.RRF)</w:t>
       </w:r>
-      <w:bookmarkEnd w:id="16"/>
+      <w:bookmarkEnd w:id="15"/>
     </w:p>
     <w:tbl>
       <w:tblPr>
@@ -9296,14 +9293,14 @@
       <w:pPr>
         <w:pStyle w:val="Tablenumberandcaption"/>
       </w:pPr>
-      <w:bookmarkStart w:id="17" w:name="table8"/>
+      <w:bookmarkStart w:id="16" w:name="table8"/>
       <w:r>
         <w:t xml:space="preserve">Table 8. </w:t>
       </w:r>
       <w:r>
         <w:t>Contexts (File = MRCXT.RRF)</w:t>
       </w:r>
-      <w:bookmarkEnd w:id="17"/>
+      <w:bookmarkEnd w:id="16"/>
     </w:p>
     <w:tbl>
       <w:tblPr>
@@ -9855,11 +9852,11 @@
       <w:pPr>
         <w:pStyle w:val="Tablenumberandcaption"/>
       </w:pPr>
-      <w:bookmarkStart w:id="18" w:name="table9"/>
+      <w:bookmarkStart w:id="17" w:name="table9"/>
       <w:r>
         <w:t>Table 9. Mappings (File = MRMAP.RRF)</w:t>
       </w:r>
-      <w:bookmarkEnd w:id="18"/>
+      <w:bookmarkEnd w:id="17"/>
     </w:p>
     <w:tbl>
       <w:tblPr>
@@ -10641,14 +10638,14 @@
       <w:pPr>
         <w:pStyle w:val="Tablenumberandcaption"/>
       </w:pPr>
-      <w:bookmarkStart w:id="19" w:name="table10"/>
+      <w:bookmarkStart w:id="18" w:name="table10"/>
       <w:r>
         <w:t xml:space="preserve">Table 10. </w:t>
       </w:r>
       <w:r>
         <w:t>Simple Mappings (File = MRSMAP.RRF)</w:t>
       </w:r>
-      <w:bookmarkEnd w:id="19"/>
+      <w:bookmarkEnd w:id="18"/>
     </w:p>
     <w:tbl>
       <w:tblPr>
@@ -11009,14 +11006,14 @@
       <w:pPr>
         <w:pStyle w:val="Tablenumberandcaption"/>
       </w:pPr>
-      <w:bookmarkStart w:id="20" w:name="table11"/>
+      <w:bookmarkStart w:id="19" w:name="table11"/>
       <w:r>
         <w:t xml:space="preserve">Table 11. </w:t>
       </w:r>
       <w:r>
         <w:t>Source Information (File = MRSAB.RRF)</w:t>
       </w:r>
-      <w:bookmarkEnd w:id="20"/>
+      <w:bookmarkEnd w:id="19"/>
     </w:p>
     <w:tbl>
       <w:tblPr>
@@ -11564,7 +11561,250 @@
               <w:pStyle w:val="Tablebody"/>
             </w:pPr>
             <w:r>
-              <w:t>The source license contact information</w:t>
+              <w:t xml:space="preserve">The source license contact </w:t>
+            </w:r>
+            <w:r>
+              <w:t>field contains the following semi</w:t>
+            </w:r>
+            <w:r>
+              <w:t>-colon-separated subfields:</w:t>
+            </w:r>
+            <w:bookmarkStart w:id="20" w:name="_GoBack"/>
+            <w:bookmarkEnd w:id="20"/>
+          </w:p>
+          <w:p>
+            <w:pPr>
+              <w:spacing w:after="0"/>
+              <w:rPr>
+                <w:rFonts w:ascii="Calibri" w:eastAsia="Calibri" w:hAnsi="Calibri"/>
+                <w:sz w:val="22"/>
+                <w:szCs w:val="22"/>
+              </w:rPr>
+            </w:pPr>
+            <w:r>
+              <w:rPr>
+                <w:rFonts w:ascii="Calibri" w:eastAsia="Calibri" w:hAnsi="Calibri"/>
+                <w:sz w:val="22"/>
+                <w:szCs w:val="22"/>
+              </w:rPr>
+              <w:t xml:space="preserve">  Name</w:t>
+            </w:r>
+          </w:p>
+          <w:p>
+            <w:pPr>
+              <w:spacing w:after="0"/>
+              <w:rPr>
+                <w:rFonts w:ascii="Calibri" w:eastAsia="Calibri" w:hAnsi="Calibri"/>
+                <w:sz w:val="22"/>
+                <w:szCs w:val="22"/>
+              </w:rPr>
+            </w:pPr>
+            <w:r>
+              <w:rPr>
+                <w:rFonts w:ascii="Calibri" w:eastAsia="Calibri" w:hAnsi="Calibri"/>
+                <w:sz w:val="22"/>
+                <w:szCs w:val="22"/>
+              </w:rPr>
+              <w:t xml:space="preserve">  Title</w:t>
+            </w:r>
+          </w:p>
+          <w:p>
+            <w:pPr>
+              <w:spacing w:after="0"/>
+              <w:rPr>
+                <w:rFonts w:ascii="Calibri" w:eastAsia="Calibri" w:hAnsi="Calibri"/>
+                <w:sz w:val="22"/>
+                <w:szCs w:val="22"/>
+              </w:rPr>
+            </w:pPr>
+            <w:r>
+              <w:rPr>
+                <w:rFonts w:ascii="Calibri" w:eastAsia="Calibri" w:hAnsi="Calibri"/>
+                <w:sz w:val="22"/>
+                <w:szCs w:val="22"/>
+              </w:rPr>
+              <w:t xml:space="preserve">  Organization</w:t>
+            </w:r>
+          </w:p>
+          <w:p>
+            <w:pPr>
+              <w:spacing w:after="0"/>
+              <w:rPr>
+                <w:rFonts w:ascii="Calibri" w:eastAsia="Calibri" w:hAnsi="Calibri"/>
+                <w:sz w:val="22"/>
+                <w:szCs w:val="22"/>
+              </w:rPr>
+            </w:pPr>
+            <w:r>
+              <w:rPr>
+                <w:rFonts w:ascii="Calibri" w:eastAsia="Calibri" w:hAnsi="Calibri"/>
+                <w:sz w:val="22"/>
+                <w:szCs w:val="22"/>
+              </w:rPr>
+              <w:t xml:space="preserve">  Address 1</w:t>
+            </w:r>
+          </w:p>
+          <w:p>
+            <w:pPr>
+              <w:spacing w:after="0"/>
+              <w:rPr>
+                <w:rFonts w:ascii="Calibri" w:eastAsia="Calibri" w:hAnsi="Calibri"/>
+                <w:sz w:val="22"/>
+                <w:szCs w:val="22"/>
+              </w:rPr>
+            </w:pPr>
+            <w:r>
+              <w:rPr>
+                <w:rFonts w:ascii="Calibri" w:eastAsia="Calibri" w:hAnsi="Calibri"/>
+                <w:sz w:val="22"/>
+                <w:szCs w:val="22"/>
+              </w:rPr>
+              <w:lastRenderedPageBreak/>
+              <w:t xml:space="preserve">  Address 2</w:t>
+            </w:r>
+          </w:p>
+          <w:p>
+            <w:pPr>
+              <w:spacing w:after="0"/>
+              <w:rPr>
+                <w:rFonts w:ascii="Calibri" w:eastAsia="Calibri" w:hAnsi="Calibri"/>
+                <w:sz w:val="22"/>
+                <w:szCs w:val="22"/>
+              </w:rPr>
+            </w:pPr>
+            <w:r>
+              <w:rPr>
+                <w:rFonts w:ascii="Calibri" w:eastAsia="Calibri" w:hAnsi="Calibri"/>
+                <w:sz w:val="22"/>
+                <w:szCs w:val="22"/>
+              </w:rPr>
+              <w:t xml:space="preserve">  City</w:t>
+            </w:r>
+          </w:p>
+          <w:p>
+            <w:pPr>
+              <w:spacing w:after="0"/>
+              <w:rPr>
+                <w:rFonts w:ascii="Calibri" w:eastAsia="Calibri" w:hAnsi="Calibri"/>
+                <w:sz w:val="22"/>
+                <w:szCs w:val="22"/>
+              </w:rPr>
+            </w:pPr>
+            <w:r>
+              <w:rPr>
+                <w:rFonts w:ascii="Calibri" w:eastAsia="Calibri" w:hAnsi="Calibri"/>
+                <w:sz w:val="22"/>
+                <w:szCs w:val="22"/>
+              </w:rPr>
+              <w:t xml:space="preserve">  State/Prov.</w:t>
+            </w:r>
+          </w:p>
+          <w:p>
+            <w:pPr>
+              <w:spacing w:after="0"/>
+              <w:rPr>
+                <w:rFonts w:ascii="Calibri" w:eastAsia="Calibri" w:hAnsi="Calibri"/>
+                <w:sz w:val="22"/>
+                <w:szCs w:val="22"/>
+              </w:rPr>
+            </w:pPr>
+            <w:r>
+              <w:rPr>
+                <w:rFonts w:ascii="Calibri" w:eastAsia="Calibri" w:hAnsi="Calibri"/>
+                <w:sz w:val="22"/>
+                <w:szCs w:val="22"/>
+              </w:rPr>
+              <w:t xml:space="preserve">  Country</w:t>
+            </w:r>
+          </w:p>
+          <w:p>
+            <w:pPr>
+              <w:spacing w:after="0"/>
+              <w:rPr>
+                <w:rFonts w:ascii="Calibri" w:eastAsia="Calibri" w:hAnsi="Calibri"/>
+                <w:sz w:val="22"/>
+                <w:szCs w:val="22"/>
+              </w:rPr>
+            </w:pPr>
+            <w:r>
+              <w:rPr>
+                <w:rFonts w:ascii="Calibri" w:eastAsia="Calibri" w:hAnsi="Calibri"/>
+                <w:sz w:val="22"/>
+                <w:szCs w:val="22"/>
+              </w:rPr>
+              <w:t xml:space="preserve">  Zip</w:t>
+            </w:r>
+          </w:p>
+          <w:p>
+            <w:pPr>
+              <w:spacing w:after="0"/>
+              <w:rPr>
+                <w:rFonts w:ascii="Calibri" w:eastAsia="Calibri" w:hAnsi="Calibri"/>
+                <w:sz w:val="22"/>
+                <w:szCs w:val="22"/>
+              </w:rPr>
+            </w:pPr>
+            <w:r>
+              <w:rPr>
+                <w:rFonts w:ascii="Calibri" w:eastAsia="Calibri" w:hAnsi="Calibri"/>
+                <w:sz w:val="22"/>
+                <w:szCs w:val="22"/>
+              </w:rPr>
+              <w:t xml:space="preserve">  Telephone</w:t>
+            </w:r>
+          </w:p>
+          <w:p>
+            <w:pPr>
+              <w:spacing w:after="0"/>
+              <w:rPr>
+                <w:rFonts w:ascii="Calibri" w:eastAsia="Calibri" w:hAnsi="Calibri"/>
+                <w:sz w:val="22"/>
+                <w:szCs w:val="22"/>
+              </w:rPr>
+            </w:pPr>
+            <w:r>
+              <w:rPr>
+                <w:rFonts w:ascii="Calibri" w:eastAsia="Calibri" w:hAnsi="Calibri"/>
+                <w:sz w:val="22"/>
+                <w:szCs w:val="22"/>
+              </w:rPr>
+              <w:t xml:space="preserve">  Fax</w:t>
+            </w:r>
+          </w:p>
+          <w:p>
+            <w:pPr>
+              <w:spacing w:after="0"/>
+              <w:rPr>
+                <w:rFonts w:ascii="Calibri" w:eastAsia="Calibri" w:hAnsi="Calibri"/>
+                <w:sz w:val="22"/>
+                <w:szCs w:val="22"/>
+              </w:rPr>
+            </w:pPr>
+            <w:r>
+              <w:rPr>
+                <w:rFonts w:ascii="Calibri" w:eastAsia="Calibri" w:hAnsi="Calibri"/>
+                <w:sz w:val="22"/>
+                <w:szCs w:val="22"/>
+              </w:rPr>
+              <w:t xml:space="preserve">  Email</w:t>
+            </w:r>
+          </w:p>
+          <w:p>
+            <w:pPr>
+              <w:spacing w:after="0"/>
+              <w:rPr>
+                <w:rFonts w:ascii="Calibri" w:eastAsia="Calibri" w:hAnsi="Calibri"/>
+                <w:sz w:val="22"/>
+                <w:szCs w:val="22"/>
+              </w:rPr>
+            </w:pPr>
+            <w:r>
+              <w:rPr>
+                <w:rFonts w:ascii="Calibri" w:eastAsia="Calibri" w:hAnsi="Calibri"/>
+                <w:sz w:val="22"/>
+                <w:szCs w:val="22"/>
+              </w:rPr>
+              <w:t xml:space="preserve">  URL</w:t>
             </w:r>
           </w:p>
         </w:tc>
@@ -11579,6 +11819,7 @@
               <w:pStyle w:val="Tablebody"/>
             </w:pPr>
             <w:r>
+              <w:lastRenderedPageBreak/>
               <w:t>SCC</w:t>
             </w:r>
           </w:p>
@@ -11605,7 +11846,247 @@
               <w:pStyle w:val="Tablebody"/>
             </w:pPr>
             <w:r>
-              <w:t>The source content contact information</w:t>
+              <w:t xml:space="preserve">The source content contact </w:t>
+            </w:r>
+            <w:r>
+              <w:t>field contains the following semi</w:t>
+            </w:r>
+            <w:r>
+              <w:t xml:space="preserve">-colon-separated subfields: </w:t>
+            </w:r>
+          </w:p>
+          <w:p>
+            <w:pPr>
+              <w:spacing w:after="0"/>
+              <w:rPr>
+                <w:rFonts w:ascii="Calibri" w:eastAsia="Calibri" w:hAnsi="Calibri"/>
+                <w:sz w:val="22"/>
+                <w:szCs w:val="22"/>
+              </w:rPr>
+            </w:pPr>
+            <w:r>
+              <w:rPr>
+                <w:rFonts w:ascii="Calibri" w:eastAsia="Calibri" w:hAnsi="Calibri"/>
+                <w:sz w:val="22"/>
+                <w:szCs w:val="22"/>
+              </w:rPr>
+              <w:t xml:space="preserve">  Name</w:t>
+            </w:r>
+          </w:p>
+          <w:p>
+            <w:pPr>
+              <w:spacing w:after="0"/>
+              <w:rPr>
+                <w:rFonts w:ascii="Calibri" w:eastAsia="Calibri" w:hAnsi="Calibri"/>
+                <w:sz w:val="22"/>
+                <w:szCs w:val="22"/>
+              </w:rPr>
+            </w:pPr>
+            <w:r>
+              <w:rPr>
+                <w:rFonts w:ascii="Calibri" w:eastAsia="Calibri" w:hAnsi="Calibri"/>
+                <w:sz w:val="22"/>
+                <w:szCs w:val="22"/>
+              </w:rPr>
+              <w:t xml:space="preserve">  Title</w:t>
+            </w:r>
+          </w:p>
+          <w:p>
+            <w:pPr>
+              <w:spacing w:after="0"/>
+              <w:rPr>
+                <w:rFonts w:ascii="Calibri" w:eastAsia="Calibri" w:hAnsi="Calibri"/>
+                <w:sz w:val="22"/>
+                <w:szCs w:val="22"/>
+              </w:rPr>
+            </w:pPr>
+            <w:r>
+              <w:rPr>
+                <w:rFonts w:ascii="Calibri" w:eastAsia="Calibri" w:hAnsi="Calibri"/>
+                <w:sz w:val="22"/>
+                <w:szCs w:val="22"/>
+              </w:rPr>
+              <w:t xml:space="preserve">  Organization</w:t>
+            </w:r>
+          </w:p>
+          <w:p>
+            <w:pPr>
+              <w:spacing w:after="0"/>
+              <w:rPr>
+                <w:rFonts w:ascii="Calibri" w:eastAsia="Calibri" w:hAnsi="Calibri"/>
+                <w:sz w:val="22"/>
+                <w:szCs w:val="22"/>
+              </w:rPr>
+            </w:pPr>
+            <w:r>
+              <w:rPr>
+                <w:rFonts w:ascii="Calibri" w:eastAsia="Calibri" w:hAnsi="Calibri"/>
+                <w:sz w:val="22"/>
+                <w:szCs w:val="22"/>
+              </w:rPr>
+              <w:t xml:space="preserve">  Address 1</w:t>
+            </w:r>
+          </w:p>
+          <w:p>
+            <w:pPr>
+              <w:spacing w:after="0"/>
+              <w:rPr>
+                <w:rFonts w:ascii="Calibri" w:eastAsia="Calibri" w:hAnsi="Calibri"/>
+                <w:sz w:val="22"/>
+                <w:szCs w:val="22"/>
+              </w:rPr>
+            </w:pPr>
+            <w:r>
+              <w:rPr>
+                <w:rFonts w:ascii="Calibri" w:eastAsia="Calibri" w:hAnsi="Calibri"/>
+                <w:sz w:val="22"/>
+                <w:szCs w:val="22"/>
+              </w:rPr>
+              <w:t xml:space="preserve">  Address 2</w:t>
+            </w:r>
+          </w:p>
+          <w:p>
+            <w:pPr>
+              <w:spacing w:after="0"/>
+              <w:rPr>
+                <w:rFonts w:ascii="Calibri" w:eastAsia="Calibri" w:hAnsi="Calibri"/>
+                <w:sz w:val="22"/>
+                <w:szCs w:val="22"/>
+              </w:rPr>
+            </w:pPr>
+            <w:r>
+              <w:rPr>
+                <w:rFonts w:ascii="Calibri" w:eastAsia="Calibri" w:hAnsi="Calibri"/>
+                <w:sz w:val="22"/>
+                <w:szCs w:val="22"/>
+              </w:rPr>
+              <w:t xml:space="preserve">  City</w:t>
+            </w:r>
+          </w:p>
+          <w:p>
+            <w:pPr>
+              <w:spacing w:after="0"/>
+              <w:rPr>
+                <w:rFonts w:ascii="Calibri" w:eastAsia="Calibri" w:hAnsi="Calibri"/>
+                <w:sz w:val="22"/>
+                <w:szCs w:val="22"/>
+              </w:rPr>
+            </w:pPr>
+            <w:r>
+              <w:rPr>
+                <w:rFonts w:ascii="Calibri" w:eastAsia="Calibri" w:hAnsi="Calibri"/>
+                <w:sz w:val="22"/>
+                <w:szCs w:val="22"/>
+              </w:rPr>
+              <w:t xml:space="preserve">  State/Prov.</w:t>
+            </w:r>
+          </w:p>
+          <w:p>
+            <w:pPr>
+              <w:spacing w:after="0"/>
+              <w:rPr>
+                <w:rFonts w:ascii="Calibri" w:eastAsia="Calibri" w:hAnsi="Calibri"/>
+                <w:sz w:val="22"/>
+                <w:szCs w:val="22"/>
+              </w:rPr>
+            </w:pPr>
+            <w:r>
+              <w:rPr>
+                <w:rFonts w:ascii="Calibri" w:eastAsia="Calibri" w:hAnsi="Calibri"/>
+                <w:sz w:val="22"/>
+                <w:szCs w:val="22"/>
+              </w:rPr>
+              <w:t xml:space="preserve">   Country</w:t>
+            </w:r>
+          </w:p>
+          <w:p>
+            <w:pPr>
+              <w:spacing w:after="0"/>
+              <w:rPr>
+                <w:rFonts w:ascii="Calibri" w:eastAsia="Calibri" w:hAnsi="Calibri"/>
+                <w:sz w:val="22"/>
+                <w:szCs w:val="22"/>
+              </w:rPr>
+            </w:pPr>
+            <w:r>
+              <w:rPr>
+                <w:rFonts w:ascii="Calibri" w:eastAsia="Calibri" w:hAnsi="Calibri"/>
+                <w:sz w:val="22"/>
+                <w:szCs w:val="22"/>
+              </w:rPr>
+              <w:t xml:space="preserve">  Zip</w:t>
+            </w:r>
+          </w:p>
+          <w:p>
+            <w:pPr>
+              <w:spacing w:after="0"/>
+              <w:rPr>
+                <w:rFonts w:ascii="Calibri" w:eastAsia="Calibri" w:hAnsi="Calibri"/>
+                <w:sz w:val="22"/>
+                <w:szCs w:val="22"/>
+              </w:rPr>
+            </w:pPr>
+            <w:r>
+              <w:rPr>
+                <w:rFonts w:ascii="Calibri" w:eastAsia="Calibri" w:hAnsi="Calibri"/>
+                <w:sz w:val="22"/>
+                <w:szCs w:val="22"/>
+              </w:rPr>
+              <w:t xml:space="preserve">  Telephone</w:t>
+            </w:r>
+          </w:p>
+          <w:p>
+            <w:pPr>
+              <w:spacing w:after="0"/>
+              <w:rPr>
+                <w:rFonts w:ascii="Calibri" w:eastAsia="Calibri" w:hAnsi="Calibri"/>
+                <w:sz w:val="22"/>
+                <w:szCs w:val="22"/>
+              </w:rPr>
+            </w:pPr>
+            <w:r>
+              <w:rPr>
+                <w:rFonts w:ascii="Calibri" w:eastAsia="Calibri" w:hAnsi="Calibri"/>
+                <w:sz w:val="22"/>
+                <w:szCs w:val="22"/>
+              </w:rPr>
+              <w:t xml:space="preserve">  Fax</w:t>
+            </w:r>
+          </w:p>
+          <w:p>
+            <w:pPr>
+              <w:spacing w:after="0"/>
+              <w:rPr>
+                <w:rFonts w:ascii="Calibri" w:eastAsia="Calibri" w:hAnsi="Calibri"/>
+                <w:sz w:val="22"/>
+                <w:szCs w:val="22"/>
+              </w:rPr>
+            </w:pPr>
+            <w:r>
+              <w:rPr>
+                <w:rFonts w:ascii="Calibri" w:eastAsia="Calibri" w:hAnsi="Calibri"/>
+                <w:sz w:val="22"/>
+                <w:szCs w:val="22"/>
+              </w:rPr>
+              <w:t xml:space="preserve">  Email</w:t>
+            </w:r>
+          </w:p>
+          <w:p>
+            <w:pPr>
+              <w:spacing w:after="0"/>
+              <w:rPr>
+                <w:rFonts w:ascii="Calibri" w:eastAsia="Calibri" w:hAnsi="Calibri"/>
+                <w:sz w:val="22"/>
+                <w:szCs w:val="22"/>
+              </w:rPr>
+            </w:pPr>
+            <w:r>
+              <w:rPr>
+                <w:rFonts w:ascii="Calibri" w:eastAsia="Calibri" w:hAnsi="Calibri"/>
+                <w:sz w:val="22"/>
+                <w:szCs w:val="22"/>
+              </w:rPr>
+              <w:t xml:space="preserve">  URL</w:t>
             </w:r>
           </w:p>
         </w:tc>
@@ -11708,7 +12189,6 @@
               <w:pStyle w:val="Tablebody"/>
             </w:pPr>
             <w:r>
-              <w:lastRenderedPageBreak/>
               <w:t>CFR</w:t>
             </w:r>
           </w:p>
@@ -12037,7 +12517,11 @@
               <w:pStyle w:val="Tablebody"/>
             </w:pPr>
             <w:r>
-              <w:t>A Y or N flag indicating whether or not this row is represented in the current MetamorphoSys subset.  Initially always Y where CURVER is Y, but later is recomputed by MetamorphoSys.</w:t>
+              <w:t xml:space="preserve">A Y or N flag indicating whether or not this row is represented in the current MetamorphoSys subset.  Initially always Y </w:t>
+            </w:r>
+            <w:r>
+              <w:lastRenderedPageBreak/>
+              <w:t>where CURVER is Y, but later is recomputed by MetamorphoSys.</w:t>
             </w:r>
           </w:p>
         </w:tc>
@@ -12052,6 +12536,7 @@
               <w:pStyle w:val="Tablebody"/>
             </w:pPr>
             <w:r>
+              <w:lastRenderedPageBreak/>
               <w:t>SSN</w:t>
             </w:r>
           </w:p>
@@ -12122,27 +12607,229 @@
               <w:pStyle w:val="Tablebody"/>
             </w:pPr>
             <w:r>
-              <w:t>For sources released in 2010AA and later, the citation field contains the following semi</w:t>
-            </w:r>
-            <w:r>
-              <w:t>-colon-separated subfields: Author name(s), Personal author address, Organization author(s), Title, Content Designator, Medium Designator, Edition, Place of Pub., Publisher, Date of pub. or copyright, Date of revision, Location, Extent, Series, Avail. Statement (URL), Language, Notes.</w:t>
-            </w:r>
-          </w:p>
-          <w:p>
-            <w:pPr>
-              <w:pStyle w:val="Tablebody"/>
-            </w:pPr>
-          </w:p>
-          <w:p>
-            <w:pPr>
-              <w:pStyle w:val="Tablebody"/>
-            </w:pPr>
-            <w:r>
-              <w:t>The citation field for sources released prior to 2010AA will be updated as resources permi</w:t>
+              <w:t>For sources released in 201</w:t>
+            </w:r>
+            <w:r>
+              <w:t>4</w:t>
+            </w:r>
+            <w:r>
+              <w:t>AA and later, the citation field contains the following semi</w:t>
+            </w:r>
+            <w:r>
+              <w:t xml:space="preserve">-colon-separated subfields: </w:t>
+            </w:r>
+          </w:p>
+          <w:p>
+            <w:pPr>
+              <w:pStyle w:val="Tablebody"/>
+            </w:pPr>
+            <w:r>
+              <w:t xml:space="preserve">  Author name(s)             </w:t>
+            </w:r>
+          </w:p>
+          <w:p>
+            <w:pPr>
+              <w:pStyle w:val="Tablebody"/>
+            </w:pPr>
+            <w:r>
+              <w:t xml:space="preserve">  Personal author address                                                      </w:t>
+            </w:r>
+          </w:p>
+          <w:p>
+            <w:pPr>
+              <w:pStyle w:val="Tablebody"/>
+            </w:pPr>
+            <w:r>
+              <w:t xml:space="preserve">  Organization author(s)                                                       </w:t>
+            </w:r>
+          </w:p>
+          <w:p>
+            <w:pPr>
+              <w:pStyle w:val="Tablebody"/>
+            </w:pPr>
+            <w:r>
+              <w:t xml:space="preserve">  Editor(s)                                                                    </w:t>
+            </w:r>
+          </w:p>
+          <w:p>
+            <w:pPr>
+              <w:pStyle w:val="Tablebody"/>
+            </w:pPr>
+            <w:r>
+              <w:t xml:space="preserve">  Title                      </w:t>
+            </w:r>
+          </w:p>
+          <w:p>
+            <w:pPr>
+              <w:pStyle w:val="Tablebody"/>
+            </w:pPr>
+            <w:r>
+              <w:t xml:space="preserve">  Content Designator                                                           </w:t>
+            </w:r>
+          </w:p>
+          <w:p>
+            <w:pPr>
+              <w:pStyle w:val="Tablebody"/>
+            </w:pPr>
+            <w:r>
+              <w:t xml:space="preserve">  Medium Designator                                                            </w:t>
+            </w:r>
+          </w:p>
+          <w:p>
+            <w:pPr>
+              <w:pStyle w:val="Tablebody"/>
+            </w:pPr>
+            <w:r>
+              <w:t xml:space="preserve">  Edition                                                                 </w:t>
+            </w:r>
+          </w:p>
+          <w:p>
+            <w:pPr>
+              <w:pStyle w:val="Tablebody"/>
+            </w:pPr>
+            <w:r>
+              <w:t xml:space="preserve">  Place of Pub.                                                          </w:t>
+            </w:r>
+          </w:p>
+          <w:p>
+            <w:pPr>
+              <w:pStyle w:val="Tablebody"/>
+            </w:pPr>
+            <w:r>
+              <w:t xml:space="preserve">  Publisher                                                     </w:t>
+            </w:r>
+          </w:p>
+          <w:p>
+            <w:pPr>
+              <w:pStyle w:val="Tablebody"/>
+            </w:pPr>
+            <w:r>
+              <w:t xml:space="preserve">  Date of pub. or copyright                                               </w:t>
+            </w:r>
+          </w:p>
+          <w:p>
+            <w:pPr>
+              <w:pStyle w:val="Tablebody"/>
+            </w:pPr>
+            <w:r>
+              <w:t xml:space="preserve">  Date of revision                                                             </w:t>
+            </w:r>
+          </w:p>
+          <w:p>
+            <w:pPr>
+              <w:pStyle w:val="Tablebody"/>
+            </w:pPr>
+            <w:r>
+              <w:t xml:space="preserve">  Location                                                                     </w:t>
+            </w:r>
+          </w:p>
+          <w:p>
+            <w:pPr>
+              <w:pStyle w:val="Tablebody"/>
+            </w:pPr>
+            <w:r>
+              <w:t xml:space="preserve">  Extent                                                                       </w:t>
+            </w:r>
+          </w:p>
+          <w:p>
+            <w:pPr>
+              <w:pStyle w:val="Tablebody"/>
+            </w:pPr>
+            <w:r>
+              <w:t xml:space="preserve">  Series                                                                       </w:t>
+            </w:r>
+          </w:p>
+          <w:p>
+            <w:pPr>
+              <w:pStyle w:val="Tablebody"/>
+            </w:pPr>
+            <w:r>
+              <w:t xml:space="preserve">  Avail. Statement (URL)                                                       </w:t>
+            </w:r>
+          </w:p>
+          <w:p>
+            <w:pPr>
+              <w:pStyle w:val="Tablebody"/>
+            </w:pPr>
+            <w:r>
+              <w:t xml:space="preserve">  Language                                                                     </w:t>
+            </w:r>
+          </w:p>
+          <w:p>
+            <w:pPr>
+              <w:pStyle w:val="Tablebody"/>
+            </w:pPr>
+            <w:r>
+              <w:t xml:space="preserve">  Notes</w:t>
+            </w:r>
+          </w:p>
+          <w:p>
+            <w:pPr>
+              <w:pStyle w:val="Tablebody"/>
+            </w:pPr>
+            <w:r>
+              <w:t xml:space="preserve">  Empty Subfield</w:t>
+            </w:r>
+          </w:p>
+          <w:p>
+            <w:pPr>
+              <w:pStyle w:val="Tablebody"/>
+            </w:pPr>
+            <w:r>
+              <w:t xml:space="preserve">  Empty Subfield</w:t>
+            </w:r>
+            <w:r>
+              <w:t xml:space="preserve">     </w:t>
+            </w:r>
+          </w:p>
+          <w:p>
+            <w:pPr>
+              <w:pStyle w:val="Tablebody"/>
+            </w:pPr>
+            <w:r>
+              <w:t>The citation field fo</w:t>
+            </w:r>
+            <w:r>
+              <w:t>r sources released prior to 2014</w:t>
+            </w:r>
+            <w:r>
+              <w:t>AA will be updated as resources permi</w:t>
             </w:r>
             <w:r>
               <w:t>t.</w:t>
             </w:r>
+          </w:p>
+        </w:tc>
+      </w:tr>
+      <w:tr>
+        <w:tc>
+          <w:tcPr>
+            <w:tcW w:w="2148" w:type="dxa"/>
+          </w:tcPr>
+          <w:p>
+            <w:pPr>
+              <w:pStyle w:val="Tablebody"/>
+            </w:pPr>
+          </w:p>
+        </w:tc>
+        <w:tc>
+          <w:tcPr>
+            <w:tcW w:w="3360" w:type="dxa"/>
+          </w:tcPr>
+          <w:p>
+            <w:pPr>
+              <w:pStyle w:val="Tablebody"/>
+            </w:pPr>
+          </w:p>
+        </w:tc>
+        <w:tc>
+          <w:tcPr>
+            <w:tcW w:w="4200" w:type="dxa"/>
+          </w:tcPr>
+          <w:p>
+            <w:pPr>
+              <w:pStyle w:val="Tablebody"/>
+            </w:pPr>
           </w:p>
         </w:tc>
       </w:tr>
@@ -12289,7 +12976,6 @@
               <w:pStyle w:val="Tablebody"/>
             </w:pPr>
             <w:r>
-              <w:lastRenderedPageBreak/>
               <w:t>Official source names,</w:t>
             </w:r>
             <w:r>
@@ -12328,7 +13014,6 @@
               <w:pStyle w:val="Tablebody"/>
             </w:pPr>
             <w:r>
-              <w:lastRenderedPageBreak/>
               <w:t>TTY</w:t>
             </w:r>
           </w:p>
@@ -12387,7 +13072,11 @@
               <w:t xml:space="preserve">(SAB/TTY) </w:t>
             </w:r>
             <w:r>
-              <w:t>Suppressiblity. Values = Y or N. Indicates the suppressible status of all atoms (names) with this Source and Term Type (SAB/TTY). Note that changes made in MetamorphoSys at the Suppressible tab are recorded in your configuration file. Status E does not occur here, as it is assigned only to individual cases such as the names (atoms) in MRCONSO.RRF. See also SUPPRESS in MRCONSO.RRF, MRDEF.RRF, and MRREL.RRF.</w:t>
+              <w:t xml:space="preserve">Suppressiblity. Values = Y or N. Indicates the suppressible status of all atoms (names) with this Source and Term Type (SAB/TTY). Note that changes made in MetamorphoSys at the Suppressible tab are recorded in your configuration file. Status E does not occur here, as it is assigned only to individual cases such as the names (atoms) in </w:t>
+            </w:r>
+            <w:r>
+              <w:lastRenderedPageBreak/>
+              <w:t>MRCONSO.RRF. See also SUPPRESS in MRCONSO.RRF, MRDEF.RRF, and MRREL.RRF.</w:t>
             </w:r>
           </w:p>
         </w:tc>
@@ -12977,7 +13666,7 @@
 </file>
 
 <file path=word/endnotes.xml><?xml version="1.0" encoding="utf-8"?>
-<w:endnotes xmlns:wpc="http://schemas.microsoft.com/office/word/2010/wordprocessingCanvas" xmlns:mc="http://schemas.openxmlformats.org/markup-compatibility/2006" xmlns:o="urn:schemas-microsoft-com:office:office" xmlns:r="http://schemas.openxmlformats.org/officeDocument/2006/relationships" xmlns:m="http://schemas.openxmlformats.org/officeDocument/2006/math" xmlns:v="urn:schemas-microsoft-com:vml" xmlns:wp14="http://schemas.microsoft.com/office/word/2010/wordprocessingDrawing" xmlns:wp="http://schemas.openxmlformats.org/drawingml/2006/wordprocessingDrawing" xmlns:w10="urn:schemas-microsoft-com:office:word" xmlns:w="http://schemas.openxmlformats.org/wordprocessingml/2006/main" xmlns:w14="http://schemas.microsoft.com/office/word/2010/wordml" xmlns:w15="http://schemas.microsoft.com/office/word/2012/wordml" xmlns:wpg="http://schemas.microsoft.com/office/word/2010/wordprocessingGroup" xmlns:wpi="http://schemas.microsoft.com/office/word/2010/wordprocessingInk" xmlns:wne="http://schemas.microsoft.com/office/word/2006/wordml" xmlns:wps="http://schemas.microsoft.com/office/word/2010/wordprocessingShape" mc:Ignorable="w14 w15 wp14">
+<w:endnotes xmlns:wpc="http://schemas.microsoft.com/office/word/2010/wordprocessingCanvas" xmlns:cx="http://schemas.microsoft.com/office/drawing/2014/chartex" xmlns:cx1="http://schemas.microsoft.com/office/drawing/2015/9/8/chartex" xmlns:cx2="http://schemas.microsoft.com/office/drawing/2015/10/21/chartex" xmlns:cx3="http://schemas.microsoft.com/office/drawing/2016/5/9/chartex" xmlns:cx4="http://schemas.microsoft.com/office/drawing/2016/5/10/chartex" xmlns:cx5="http://schemas.microsoft.com/office/drawing/2016/5/11/chartex" xmlns:mc="http://schemas.openxmlformats.org/markup-compatibility/2006" xmlns:o="urn:schemas-microsoft-com:office:office" xmlns:r="http://schemas.openxmlformats.org/officeDocument/2006/relationships" xmlns:m="http://schemas.openxmlformats.org/officeDocument/2006/math" xmlns:v="urn:schemas-microsoft-com:vml" xmlns:wp14="http://schemas.microsoft.com/office/word/2010/wordprocessingDrawing" xmlns:wp="http://schemas.openxmlformats.org/drawingml/2006/wordprocessingDrawing" xmlns:w10="urn:schemas-microsoft-com:office:word" xmlns:w="http://schemas.openxmlformats.org/wordprocessingml/2006/main" xmlns:w14="http://schemas.microsoft.com/office/word/2010/wordml" xmlns:w15="http://schemas.microsoft.com/office/word/2012/wordml" xmlns:w16se="http://schemas.microsoft.com/office/word/2015/wordml/symex" xmlns:wpg="http://schemas.microsoft.com/office/word/2010/wordprocessingGroup" xmlns:wpi="http://schemas.microsoft.com/office/word/2010/wordprocessingInk" xmlns:wne="http://schemas.microsoft.com/office/word/2006/wordml" xmlns:wps="http://schemas.microsoft.com/office/word/2010/wordprocessingShape" mc:Ignorable="w14 w15 w16se wp14">
   <w:endnote w:type="separator" w:id="-1">
     <w:p>
       <w:r>
@@ -12996,7 +13685,7 @@
 </file>
 
 <file path=word/footnotes.xml><?xml version="1.0" encoding="utf-8"?>
-<w:footnotes xmlns:wpc="http://schemas.microsoft.com/office/word/2010/wordprocessingCanvas" xmlns:mc="http://schemas.openxmlformats.org/markup-compatibility/2006" xmlns:o="urn:schemas-microsoft-com:office:office" xmlns:r="http://schemas.openxmlformats.org/officeDocument/2006/relationships" xmlns:m="http://schemas.openxmlformats.org/officeDocument/2006/math" xmlns:v="urn:schemas-microsoft-com:vml" xmlns:wp14="http://schemas.microsoft.com/office/word/2010/wordprocessingDrawing" xmlns:wp="http://schemas.openxmlformats.org/drawingml/2006/wordprocessingDrawing" xmlns:w10="urn:schemas-microsoft-com:office:word" xmlns:w="http://schemas.openxmlformats.org/wordprocessingml/2006/main" xmlns:w14="http://schemas.microsoft.com/office/word/2010/wordml" xmlns:w15="http://schemas.microsoft.com/office/word/2012/wordml" xmlns:wpg="http://schemas.microsoft.com/office/word/2010/wordprocessingGroup" xmlns:wpi="http://schemas.microsoft.com/office/word/2010/wordprocessingInk" xmlns:wne="http://schemas.microsoft.com/office/word/2006/wordml" xmlns:wps="http://schemas.microsoft.com/office/word/2010/wordprocessingShape" mc:Ignorable="w14 w15 wp14">
+<w:footnotes xmlns:wpc="http://schemas.microsoft.com/office/word/2010/wordprocessingCanvas" xmlns:cx="http://schemas.microsoft.com/office/drawing/2014/chartex" xmlns:cx1="http://schemas.microsoft.com/office/drawing/2015/9/8/chartex" xmlns:cx2="http://schemas.microsoft.com/office/drawing/2015/10/21/chartex" xmlns:cx3="http://schemas.microsoft.com/office/drawing/2016/5/9/chartex" xmlns:cx4="http://schemas.microsoft.com/office/drawing/2016/5/10/chartex" xmlns:cx5="http://schemas.microsoft.com/office/drawing/2016/5/11/chartex" xmlns:mc="http://schemas.openxmlformats.org/markup-compatibility/2006" xmlns:o="urn:schemas-microsoft-com:office:office" xmlns:r="http://schemas.openxmlformats.org/officeDocument/2006/relationships" xmlns:m="http://schemas.openxmlformats.org/officeDocument/2006/math" xmlns:v="urn:schemas-microsoft-com:vml" xmlns:wp14="http://schemas.microsoft.com/office/word/2010/wordprocessingDrawing" xmlns:wp="http://schemas.openxmlformats.org/drawingml/2006/wordprocessingDrawing" xmlns:w10="urn:schemas-microsoft-com:office:word" xmlns:w="http://schemas.openxmlformats.org/wordprocessingml/2006/main" xmlns:w14="http://schemas.microsoft.com/office/word/2010/wordml" xmlns:w15="http://schemas.microsoft.com/office/word/2012/wordml" xmlns:w16se="http://schemas.microsoft.com/office/word/2015/wordml/symex" xmlns:wpg="http://schemas.microsoft.com/office/word/2010/wordprocessingGroup" xmlns:wpi="http://schemas.microsoft.com/office/word/2010/wordprocessingInk" xmlns:wne="http://schemas.microsoft.com/office/word/2006/wordml" xmlns:wps="http://schemas.microsoft.com/office/word/2010/wordprocessingShape" mc:Ignorable="w14 w15 w16se wp14">
   <w:footnote w:type="separator" w:id="-1">
     <w:p>
       <w:r>
@@ -13015,7 +13704,7 @@
 </file>
 
 <file path=word/numbering.xml><?xml version="1.0" encoding="utf-8"?>
-<w:numbering xmlns:wpc="http://schemas.microsoft.com/office/word/2010/wordprocessingCanvas" xmlns:mc="http://schemas.openxmlformats.org/markup-compatibility/2006" xmlns:o="urn:schemas-microsoft-com:office:office" xmlns:r="http://schemas.openxmlformats.org/officeDocument/2006/relationships" xmlns:m="http://schemas.openxmlformats.org/officeDocument/2006/math" xmlns:v="urn:schemas-microsoft-com:vml" xmlns:wp14="http://schemas.microsoft.com/office/word/2010/wordprocessingDrawing" xmlns:wp="http://schemas.openxmlformats.org/drawingml/2006/wordprocessingDrawing" xmlns:w10="urn:schemas-microsoft-com:office:word" xmlns:w="http://schemas.openxmlformats.org/wordprocessingml/2006/main" xmlns:w14="http://schemas.microsoft.com/office/word/2010/wordml" xmlns:w15="http://schemas.microsoft.com/office/word/2012/wordml" xmlns:wpg="http://schemas.microsoft.com/office/word/2010/wordprocessingGroup" xmlns:wpi="http://schemas.microsoft.com/office/word/2010/wordprocessingInk" xmlns:wne="http://schemas.microsoft.com/office/word/2006/wordml" xmlns:wps="http://schemas.microsoft.com/office/word/2010/wordprocessingShape" mc:Ignorable="w14 w15 wp14">
+<w:numbering xmlns:wpc="http://schemas.microsoft.com/office/word/2010/wordprocessingCanvas" xmlns:cx="http://schemas.microsoft.com/office/drawing/2014/chartex" xmlns:cx1="http://schemas.microsoft.com/office/drawing/2015/9/8/chartex" xmlns:cx2="http://schemas.microsoft.com/office/drawing/2015/10/21/chartex" xmlns:cx3="http://schemas.microsoft.com/office/drawing/2016/5/9/chartex" xmlns:cx4="http://schemas.microsoft.com/office/drawing/2016/5/10/chartex" xmlns:cx5="http://schemas.microsoft.com/office/drawing/2016/5/11/chartex" xmlns:mc="http://schemas.openxmlformats.org/markup-compatibility/2006" xmlns:o="urn:schemas-microsoft-com:office:office" xmlns:r="http://schemas.openxmlformats.org/officeDocument/2006/relationships" xmlns:m="http://schemas.openxmlformats.org/officeDocument/2006/math" xmlns:v="urn:schemas-microsoft-com:vml" xmlns:wp14="http://schemas.microsoft.com/office/word/2010/wordprocessingDrawing" xmlns:wp="http://schemas.openxmlformats.org/drawingml/2006/wordprocessingDrawing" xmlns:w10="urn:schemas-microsoft-com:office:word" xmlns:w="http://schemas.openxmlformats.org/wordprocessingml/2006/main" xmlns:w14="http://schemas.microsoft.com/office/word/2010/wordml" xmlns:w15="http://schemas.microsoft.com/office/word/2012/wordml" xmlns:w16se="http://schemas.microsoft.com/office/word/2015/wordml/symex" xmlns:wpg="http://schemas.microsoft.com/office/word/2010/wordprocessingGroup" xmlns:wpi="http://schemas.microsoft.com/office/word/2010/wordprocessingInk" xmlns:wne="http://schemas.microsoft.com/office/word/2006/wordml" xmlns:wps="http://schemas.microsoft.com/office/word/2010/wordprocessingShape" mc:Ignorable="w14 w15 w16se wp14">
   <w:abstractNum w:abstractNumId="0" w15:restartNumberingAfterBreak="0">
     <w:nsid w:val="FFFFFF7C"/>
     <w:multiLevelType w:val="singleLevel"/>
@@ -18729,7 +19418,7 @@
 </file>
 
 <file path=word/styles.xml><?xml version="1.0" encoding="utf-8"?>
-<w:styles xmlns:mc="http://schemas.openxmlformats.org/markup-compatibility/2006" xmlns:r="http://schemas.openxmlformats.org/officeDocument/2006/relationships" xmlns:w="http://schemas.openxmlformats.org/wordprocessingml/2006/main" xmlns:w14="http://schemas.microsoft.com/office/word/2010/wordml" xmlns:w15="http://schemas.microsoft.com/office/word/2012/wordml" mc:Ignorable="w14 w15">
+<w:styles xmlns:mc="http://schemas.openxmlformats.org/markup-compatibility/2006" xmlns:r="http://schemas.openxmlformats.org/officeDocument/2006/relationships" xmlns:w="http://schemas.openxmlformats.org/wordprocessingml/2006/main" xmlns:w14="http://schemas.microsoft.com/office/word/2010/wordml" xmlns:w15="http://schemas.microsoft.com/office/word/2012/wordml" xmlns:w16se="http://schemas.microsoft.com/office/word/2015/wordml/symex" mc:Ignorable="w14 w15 w16se">
   <w:docDefaults>
     <w:rPrDefault>
       <w:rPr>
@@ -18739,7 +19428,7 @@
     </w:rPrDefault>
     <w:pPrDefault/>
   </w:docDefaults>
-  <w:latentStyles w:defLockedState="0" w:defUIPriority="99" w:defSemiHidden="0" w:defUnhideWhenUsed="0" w:defQFormat="0" w:count="371">
+  <w:latentStyles w:defLockedState="0" w:defUIPriority="99" w:defSemiHidden="0" w:defUnhideWhenUsed="0" w:defQFormat="0" w:count="374">
     <w:lsdException w:name="Normal" w:uiPriority="0" w:qFormat="1"/>
     <w:lsdException w:name="heading 1" w:uiPriority="9" w:qFormat="1"/>
     <w:lsdException w:name="heading 2" w:uiPriority="9" w:qFormat="1"/>
@@ -19111,6 +19800,9 @@
     <w:lsdException w:name="List Table 5 Dark Accent 6" w:uiPriority="50"/>
     <w:lsdException w:name="List Table 6 Colorful Accent 6" w:uiPriority="51"/>
     <w:lsdException w:name="List Table 7 Colorful Accent 6" w:uiPriority="52"/>
+    <w:lsdException w:name="Mention" w:semiHidden="1" w:unhideWhenUsed="1"/>
+    <w:lsdException w:name="Smart Hyperlink" w:semiHidden="1" w:unhideWhenUsed="1"/>
+    <w:lsdException w:name="Hashtag" w:semiHidden="1" w:unhideWhenUsed="1"/>
   </w:latentStyles>
   <w:style w:type="paragraph" w:default="1" w:styleId="Normal">
     <w:name w:val="Normal"/>
@@ -19938,7 +20630,7 @@
 </file>
 
 <file path=customXml/itemProps1.xml><?xml version="1.0" encoding="utf-8"?>
-<ds:datastoreItem xmlns:ds="http://schemas.openxmlformats.org/officeDocument/2006/customXml" ds:itemID="{7BCAB77F-89EA-4AC0-9639-19B84ED9A8BA}">
+<ds:datastoreItem xmlns:ds="http://schemas.openxmlformats.org/officeDocument/2006/customXml" ds:itemID="{D7CD0E46-95B9-4FDC-AED6-D9597E91F632}">
   <ds:schemaRefs>
     <ds:schemaRef ds:uri="http://schemas.openxmlformats.org/officeDocument/2006/bibliography"/>
   </ds:schemaRefs>

</xml_diff>

<commit_message>
Removed references to sibling relationships NOT related to MRHIER, including in the tables located at the end of the file.
</commit_message>
<xml_diff>
--- a/umls.nlm.nih.gov/reference_manual/ch03.docx
+++ b/umls.nlm.nih.gov/reference_manual/ch03.docx
@@ -1,6 +1,6 @@
 
 <file path=word/document.xml><?xml version="1.0" encoding="utf-8"?>
-<w:document xmlns:wpc="http://schemas.microsoft.com/office/word/2010/wordprocessingCanvas" xmlns:cx="http://schemas.microsoft.com/office/drawing/2014/chartex" xmlns:cx1="http://schemas.microsoft.com/office/drawing/2015/9/8/chartex" xmlns:cx2="http://schemas.microsoft.com/office/drawing/2015/10/21/chartex" xmlns:cx3="http://schemas.microsoft.com/office/drawing/2016/5/9/chartex" xmlns:cx4="http://schemas.microsoft.com/office/drawing/2016/5/10/chartex" xmlns:cx5="http://schemas.microsoft.com/office/drawing/2016/5/11/chartex" xmlns:cx6="http://schemas.microsoft.com/office/drawing/2016/5/12/chartex" xmlns:cx7="http://schemas.microsoft.com/office/drawing/2016/5/13/chartex" xmlns:cx8="http://schemas.microsoft.com/office/drawing/2016/5/14/chartex" xmlns:mc="http://schemas.openxmlformats.org/markup-compatibility/2006" xmlns:aink="http://schemas.microsoft.com/office/drawing/2016/ink" xmlns:am3d="http://schemas.microsoft.com/office/drawing/2017/model3d" xmlns:o="urn:schemas-microsoft-com:office:office" xmlns:r="http://schemas.openxmlformats.org/officeDocument/2006/relationships" xmlns:m="http://schemas.openxmlformats.org/officeDocument/2006/math" xmlns:v="urn:schemas-microsoft-com:vml" xmlns:wp14="http://schemas.microsoft.com/office/word/2010/wordprocessingDrawing" xmlns:wp="http://schemas.openxmlformats.org/drawingml/2006/wordprocessingDrawing" xmlns:w10="urn:schemas-microsoft-com:office:word" xmlns:w="http://schemas.openxmlformats.org/wordprocessingml/2006/main" xmlns:w14="http://schemas.microsoft.com/office/word/2010/wordml" xmlns:w15="http://schemas.microsoft.com/office/word/2012/wordml" xmlns:w16cid="http://schemas.microsoft.com/office/word/2016/wordml/cid" xmlns:w16se="http://schemas.microsoft.com/office/word/2015/wordml/symex" xmlns:wpg="http://schemas.microsoft.com/office/word/2010/wordprocessingGroup" xmlns:wpi="http://schemas.microsoft.com/office/word/2010/wordprocessingInk" xmlns:wne="http://schemas.microsoft.com/office/word/2006/wordml" xmlns:wps="http://schemas.microsoft.com/office/word/2010/wordprocessingShape" mc:Ignorable="w14 w15 w16se w16cid wp14">
+<w:document xmlns:wpc="http://schemas.microsoft.com/office/word/2010/wordprocessingCanvas" xmlns:cx="http://schemas.microsoft.com/office/drawing/2014/chartex" xmlns:cx1="http://schemas.microsoft.com/office/drawing/2015/9/8/chartex" xmlns:cx2="http://schemas.microsoft.com/office/drawing/2015/10/21/chartex" xmlns:cx3="http://schemas.microsoft.com/office/drawing/2016/5/9/chartex" xmlns:cx4="http://schemas.microsoft.com/office/drawing/2016/5/10/chartex" xmlns:cx5="http://schemas.microsoft.com/office/drawing/2016/5/11/chartex" xmlns:cx6="http://schemas.microsoft.com/office/drawing/2016/5/12/chartex" xmlns:cx7="http://schemas.microsoft.com/office/drawing/2016/5/13/chartex" xmlns:cx8="http://schemas.microsoft.com/office/drawing/2016/5/14/chartex" xmlns:mc="http://schemas.openxmlformats.org/markup-compatibility/2006" xmlns:aink="http://schemas.microsoft.com/office/drawing/2016/ink" xmlns:am3d="http://schemas.microsoft.com/office/drawing/2017/model3d" xmlns:o="urn:schemas-microsoft-com:office:office" xmlns:r="http://schemas.openxmlformats.org/officeDocument/2006/relationships" xmlns:m="http://schemas.openxmlformats.org/officeDocument/2006/math" xmlns:v="urn:schemas-microsoft-com:vml" xmlns:wp14="http://schemas.microsoft.com/office/word/2010/wordprocessingDrawing" xmlns:wp="http://schemas.openxmlformats.org/drawingml/2006/wordprocessingDrawing" xmlns:w10="urn:schemas-microsoft-com:office:word" xmlns:w="http://schemas.openxmlformats.org/wordprocessingml/2006/main" xmlns:w14="http://schemas.microsoft.com/office/word/2010/wordml" xmlns:w15="http://schemas.microsoft.com/office/word/2012/wordml" xmlns:w16cex="http://schemas.microsoft.com/office/word/2018/wordml/cex" xmlns:w16cid="http://schemas.microsoft.com/office/word/2016/wordml/cid" xmlns:w16="http://schemas.microsoft.com/office/word/2018/wordml" xmlns:w16se="http://schemas.microsoft.com/office/word/2015/wordml/symex" xmlns:wpg="http://schemas.microsoft.com/office/word/2010/wordprocessingGroup" xmlns:wpi="http://schemas.microsoft.com/office/word/2010/wordprocessingInk" xmlns:wne="http://schemas.microsoft.com/office/word/2006/wordml" xmlns:wps="http://schemas.microsoft.com/office/word/2010/wordprocessingShape" mc:Ignorable="w14 w15 w16se w16cid w16 w16cex wp14">
   <w:body>
     <w:p>
       <w:pPr>
@@ -1309,15 +1309,7 @@
     </w:p>
     <w:p>
       <w:r>
-        <w:t xml:space="preserve">Neither Metathesaurus format is fully normalized. By design, there is duplication of data among different files and within certain files. </w:t>
-      </w:r>
-      <w:proofErr w:type="gramStart"/>
-      <w:r>
-        <w:t>In particular, relationships</w:t>
-      </w:r>
-      <w:proofErr w:type="gramEnd"/>
-      <w:r>
-        <w:t xml:space="preserve"> between different Metathesaurus concepts appear twice (e.g., from entry A to entry B and from entry B to entry A). Developers will need to make their own decisions about the extent to which this redundancy should be retained, reduced, or increased for their </w:t>
+        <w:t xml:space="preserve">Neither Metathesaurus format is fully normalized. By design, there is duplication of data among different files and within certain files. In particular, relationships between different Metathesaurus concepts appear twice (e.g., from entry A to entry B and from entry B to entry A). Developers will need to make their own decisions about the extent to which this redundancy should be retained, reduced, or increased for their </w:t>
       </w:r>
       <w:proofErr w:type="spellStart"/>
       <w:r>
@@ -1531,15 +1523,7 @@
     </w:p>
     <w:p>
       <w:r>
-        <w:t xml:space="preserve">Each file or named table of data values has </w:t>
-      </w:r>
-      <w:proofErr w:type="gramStart"/>
-      <w:r>
-        <w:t>by definition a</w:t>
-      </w:r>
-      <w:proofErr w:type="gramEnd"/>
-      <w:r>
-        <w:t xml:space="preserve"> fixed number of columns; the number of rows depends on the content of a particular version of the Metathesaurus.</w:t>
+        <w:t>Each file or named table of data values has by definition a fixed number of columns; the number of rows depends on the content of a particular version of the Metathesaurus.</w:t>
       </w:r>
     </w:p>
     <w:p>
@@ -2836,21 +2820,13 @@
       </w:r>
       <w:proofErr w:type="spellEnd"/>
       <w:r>
-        <w:t xml:space="preserve"> or more indicator diseases, depending on laboratory evidence of HIV infection (CDC); late phase of HIV infection characterized by marked suppression of immune function resulting in opportunistic infections, neoplasms, and other systemic symptoms (NIAID</w:t>
-      </w:r>
-      <w:proofErr w:type="gramStart"/>
-      <w:r>
-        <w:t>)</w:t>
+        <w:t xml:space="preserve"> or more indicator diseases, depending on laboratory evidence of HIV infection (CDC); late phase of HIV infection characterized by marked suppression of immune function resulting in opportunistic infections, neoplasms, and other systemic symptoms (NIAID)</w:t>
       </w:r>
       <w:r>
         <w:t>.</w:t>
       </w:r>
       <w:r>
-        <w:t>|</w:t>
-      </w:r>
-      <w:proofErr w:type="gramEnd"/>
-      <w:r>
-        <w:t>N||</w:t>
+        <w:t>|N||</w:t>
       </w:r>
     </w:p>
     <w:p>
@@ -3391,23 +3367,7 @@
       </w:r>
       <w:r>
         <w:lastRenderedPageBreak/>
-        <w:t xml:space="preserve">were designated as principal or main points in the same journal article i.e., the co-occurrence counts do not include articles in which either or </w:t>
-      </w:r>
-      <w:proofErr w:type="gramStart"/>
-      <w:r>
-        <w:t>both of the concepts</w:t>
-      </w:r>
-      <w:proofErr w:type="gramEnd"/>
-      <w:r>
-        <w:t xml:space="preserve"> were present and indexed in MEDLINE but not designated as main points. (A concept </w:t>
-      </w:r>
-      <w:proofErr w:type="gramStart"/>
-      <w:r>
-        <w:t>is considered to be</w:t>
-      </w:r>
-      <w:proofErr w:type="gramEnd"/>
-      <w:r>
-        <w:t xml:space="preserve"> a main point if the * is attached to the main heading or any of its subheadings.)</w:t>
+        <w:t>were designated as principal or main points in the same journal article i.e., the co-occurrence counts do not include articles in which either or both of the concepts were present and indexed in MEDLINE but not designated as main points. (A concept is considered to be a main point if the * is attached to the main heading or any of its subheadings.)</w:t>
       </w:r>
     </w:p>
     <w:p>
@@ -3428,15 +3388,7 @@
     </w:p>
     <w:p>
       <w:r>
-        <w:t xml:space="preserve">The AI/RHEUM co-occurrence data represent the co-occurrence of diseases and findings in the AI/RHEUM knowledge base, i.e., the diseases that co-occur with a </w:t>
-      </w:r>
-      <w:proofErr w:type="gramStart"/>
-      <w:r>
-        <w:t>particular finding</w:t>
-      </w:r>
-      <w:proofErr w:type="gramEnd"/>
-      <w:r>
-        <w:t xml:space="preserve"> and the findings that co-occur with a particular disease. Each disease/finding pair can co-occur only once in the AI/RHEUM knowledge base.</w:t>
+        <w:t>The AI/RHEUM co-occurrence data represent the co-occurrence of diseases and findings in the AI/RHEUM knowledge base, i.e., the diseases that co-occur with a particular finding and the findings that co-occur with a particular disease. Each disease/finding pair can co-occur only once in the AI/RHEUM knowledge base.</w:t>
       </w:r>
     </w:p>
     <w:p>
@@ -3535,7 +3487,19 @@
         <w:t>)</w:t>
       </w:r>
       <w:r>
-        <w:t xml:space="preserve"> provides a complete and compact representation of all hierarchies present in all Metathesaurus source vocabularies. Hierarchical displays can be computed by combining data in this file with data in MRCONSO.RRF. The distance-1 relationships, i.e., immediate parent, immediate child, and sibling relationships, represented in MRHIER.RRF also appear in MRREL.RRF.</w:t>
+        <w:t xml:space="preserve"> provides a complete and compact representation of all hierarchies present in all Metathesaurus source vocabularies. Hierarchical displays can be computed by combining data in this file with data in MRCONSO.RRF. The distance-1 relationships, i.e., immediate parent</w:t>
+      </w:r>
+      <w:r>
+        <w:t xml:space="preserve"> and</w:t>
+      </w:r>
+      <w:r>
+        <w:t xml:space="preserve"> immediate child relationships</w:t>
+      </w:r>
+      <w:r>
+        <w:t>,</w:t>
+      </w:r>
+      <w:r>
+        <w:t xml:space="preserve"> represented in MRHIER.RRF also appear in MRREL.RRF.</w:t>
       </w:r>
       <w:r>
         <w:t xml:space="preserve">  </w:t>
@@ -3618,12 +3582,12 @@
     </w:p>
     <w:p>
       <w:r>
+        <w:t>To find the specific concept names used in a hierarchy, look up the atom identifiers in the AUI and STR data elements in MRCONSO.RRF.</w:t>
+      </w:r>
+    </w:p>
+    <w:p>
+      <w:r>
         <w:lastRenderedPageBreak/>
-        <w:t>To find the specific concept names used in a hierarchy, look up the atom identifiers in the AUI and STR data elements in MRCONSO.RRF.</w:t>
-      </w:r>
-    </w:p>
-    <w:p>
-      <w:r>
         <w:t xml:space="preserve">NLM editors do not assert concept-level (CUI-to-CUI) hierarchical relationships. Hierarchical relationships are asserted by sources at the atom level (AUI-to-AUI). </w:t>
       </w:r>
     </w:p>
@@ -3696,23 +3660,27 @@
     </w:p>
     <w:p>
       <w:r>
-        <w:t xml:space="preserve">This very large file contains pre-computed hierarchical context information (including concept names) intended to facilitate the display of hierarchies present in UMLS source vocabularies. </w:t>
+        <w:t xml:space="preserve">This very large file contains pre-computed hierarchical context information (including concept names) intended to facilitate the display of hierarchies present in UMLS source vocabularies. All of the information in this file (plus additional sibling relationships) can be computed by joining the MRHIER.RRF file with MRCONSO.RRF. There can be many rows in this file for each occurrence of an atom in a hierarchy in any of the UMLS source vocabularies - a "context in" this discussion. Many Metathesaurus concepts have many atoms with contexts while others may have none. The number of rows per context differs depending on the number of </w:t>
       </w:r>
       <w:proofErr w:type="gramStart"/>
       <w:r>
-        <w:t>All of</w:t>
+        <w:t>ancestor</w:t>
       </w:r>
       <w:proofErr w:type="gramEnd"/>
       <w:r>
-        <w:t xml:space="preserve"> the information in this file (plus additional sibling relationships) can be computed by joining the MRHIER.RRF file with MRCONSO.RRF. There can be many rows in this file for each occurrence of an atom in a hierarchy in any of the UMLS source vocabularies - a "context in" this discussion. Many Metathesaurus concepts have many atoms with contexts while others may have none. The number of rows per context differs depending on the number of </w:t>
-      </w:r>
-      <w:proofErr w:type="gramStart"/>
-      <w:r>
-        <w:t>ancestor</w:t>
-      </w:r>
-      <w:proofErr w:type="gramEnd"/>
-      <w:r>
-        <w:t>, sibling, or child terms an atom has in that context. Because some atoms have multiple contexts in the same source, e.g., MeSH, a context number (CXN - e.g., 1, 2, 3) is used to identify all members of the same context. The CXNs are not global but are created as required for each atom. Each distinct context for a single atom can be retrieved with a CUI-AUI-SAB-CXN key. The "distance-1 relationships" i.e., the immediate parent, immediate child, and sibling relationships represented in MRCXT.RRF are also present in the MRREL.RRF file</w:t>
+        <w:t>, sibling, or child terms an atom has in that context. Because some atoms have multiple contexts in the same source, e.g., MeSH, a context number (CXN - e.g., 1, 2, 3) is used to identify all members of the same context. The CXNs are not global but are created as required for each atom. Each distinct context for a single atom can be retrieved with a CUI-AUI-SAB-CXN key. The "distance-1 relationships" i.e., the immediate parent</w:t>
+      </w:r>
+      <w:r>
+        <w:t xml:space="preserve"> and </w:t>
+      </w:r>
+      <w:r>
+        <w:t>immediate child relationships</w:t>
+      </w:r>
+      <w:r>
+        <w:t>,</w:t>
+      </w:r>
+      <w:r>
+        <w:t xml:space="preserve"> represented in MRCXT.RRF are also present in the MRREL.RRF file</w:t>
       </w:r>
       <w:r>
         <w:t>.</w:t>
@@ -3747,20 +3715,20 @@
         <w:spacing w:after="0"/>
       </w:pPr>
       <w:r>
+        <w:t>C0001175|S0011877|A0021048|CSP|1560-6271|4|CCP||AIDS|C0001175|A0021048|||||</w:t>
+      </w:r>
+    </w:p>
+    <w:p>
+      <w:pPr>
+        <w:spacing w:after="0"/>
+      </w:pPr>
+      <w:r>
+        <w:t>C0001175|S0011877|A0021048|CSP|1560-6271|4|CHD||AIDS related neoplasm/cancer|C0920774|A1882809|||||</w:t>
+      </w:r>
+    </w:p>
+    <w:p>
+      <w:r>
         <w:lastRenderedPageBreak/>
-        <w:t>C0001175|S0011877|A0021048|CSP|1560-6271|4|CCP||AIDS|C0001175|A0021048|||||</w:t>
-      </w:r>
-    </w:p>
-    <w:p>
-      <w:pPr>
-        <w:spacing w:after="0"/>
-      </w:pPr>
-      <w:r>
-        <w:t>C0001175|S0011877|A0021048|CSP|1560-6271|4|CHD||AIDS related neoplasm/cancer|C0920774|A1882809|||||</w:t>
-      </w:r>
-    </w:p>
-    <w:p>
-      <w:r>
         <w:t>C0001175|S0011877|A0021048|CSP|1560-6271|4|SIB||hairy cell leukemia|C0023443|A0480441|||||</w:t>
       </w:r>
     </w:p>
@@ -3779,23 +3747,7 @@
     </w:p>
     <w:p>
       <w:r>
-        <w:t xml:space="preserve">This file contains sets of mappings between vocabularies. Most mappings are between codes/identifiers (or expressions formed by codes/identifiers) from two different vocabularies. At least one of the vocabularies in each set of mappings is present in the Metathesaurus; usually </w:t>
-      </w:r>
-      <w:proofErr w:type="gramStart"/>
-      <w:r>
-        <w:t>both of them</w:t>
-      </w:r>
-      <w:proofErr w:type="gramEnd"/>
-      <w:r>
-        <w:t xml:space="preserve"> are. The version of a vocabulary that appears in a set of mappings may be different from the version of that vocabulary that appears in the other Metathesaurus release files. The versions of the vocabularies in a map set are specified by the FROMVSAB and TOVSAB attributes of the map set concept (see below). Users should be aware that the mappings are only valid between the versions of the vocabularies specified in these attributes. The version of the map set itself is specified by the MAPSETVERSION attribute of the map </w:t>
-      </w:r>
-      <w:proofErr w:type="gramStart"/>
-      <w:r>
-        <w:t>set</w:t>
-      </w:r>
-      <w:proofErr w:type="gramEnd"/>
-      <w:r>
-        <w:t xml:space="preserve"> concept.</w:t>
+        <w:t>This file contains sets of mappings between vocabularies. Most mappings are between codes/identifiers (or expressions formed by codes/identifiers) from two different vocabularies. At least one of the vocabularies in each set of mappings is present in the Metathesaurus; usually both of them are. The version of a vocabulary that appears in a set of mappings may be different from the version of that vocabulary that appears in the other Metathesaurus release files. The versions of the vocabularies in a map set are specified by the FROMVSAB and TOVSAB attributes of the map set concept (see below). Users should be aware that the mappings are only valid between the versions of the vocabularies specified in these attributes. The version of the map set itself is specified by the MAPSETVERSION attribute of the map set concept.</w:t>
       </w:r>
     </w:p>
     <w:p>
@@ -3919,7 +3871,6 @@
         <w:rPr>
           <w:rFonts w:hint="eastAsia"/>
         </w:rPr>
-        <w:lastRenderedPageBreak/>
         <w:t>C1306694|L14542194|S17644451|A28926527|CODE|1000|AT232101657||TOVSAB|MTH|MSH2018_2018_02_05|N||</w:t>
       </w:r>
     </w:p>
@@ -3938,6 +3889,7 @@
         <w:rPr>
           <w:b/>
         </w:rPr>
+        <w:lastRenderedPageBreak/>
         <w:t xml:space="preserve">Mappings (in MRMAP.RRF): </w:t>
       </w:r>
     </w:p>
@@ -4040,15 +3992,7 @@
     </w:p>
     <w:p>
       <w:r>
-        <w:t xml:space="preserve">The </w:t>
-      </w:r>
-      <w:proofErr w:type="spellStart"/>
-      <w:r>
-        <w:t>Metathesaurus</w:t>
-      </w:r>
-      <w:proofErr w:type="spellEnd"/>
-      <w:r>
-        <w:t xml:space="preserve"> has "</w:t>
+        <w:t>The Metathesaurus has "</w:t>
       </w:r>
       <w:proofErr w:type="spellStart"/>
       <w:r>
@@ -4100,23 +4044,13 @@
     </w:p>
     <w:p>
       <w:r>
-        <w:t xml:space="preserve">Sources with contexts have "full" contexts, i.e., all levels of terms may have Ancestors, Parents, Children and Siblings. A full context may also be further designated as Multiple, </w:t>
-      </w:r>
-      <w:proofErr w:type="spellStart"/>
-      <w:r>
-        <w:t>Nosib</w:t>
-      </w:r>
-      <w:proofErr w:type="spellEnd"/>
-      <w:r>
-        <w:t xml:space="preserve"> (No siblings) or both Multiple and </w:t>
-      </w:r>
-      <w:proofErr w:type="spellStart"/>
-      <w:r>
-        <w:t>Nosib</w:t>
-      </w:r>
-      <w:proofErr w:type="spellEnd"/>
-      <w:r>
-        <w:t>.</w:t>
+        <w:t xml:space="preserve">Sources with contexts have "full" contexts, i.e., all levels of terms may have Ancestors, Parents, </w:t>
+      </w:r>
+      <w:r>
+        <w:t xml:space="preserve">and </w:t>
+      </w:r>
+      <w:r>
+        <w:t>Children. A full context may also be further designated as Multiple.</w:t>
       </w:r>
     </w:p>
     <w:p>
@@ -4126,20 +4060,6 @@
     </w:p>
     <w:p>
       <w:r>
-        <w:t>No siblings (</w:t>
-      </w:r>
-      <w:proofErr w:type="spellStart"/>
-      <w:r>
-        <w:t>Nosib</w:t>
-      </w:r>
-      <w:proofErr w:type="spellEnd"/>
-      <w:r>
-        <w:t>) indicates that siblings have not been computed for this source.</w:t>
-      </w:r>
-    </w:p>
-    <w:p>
-      <w:r>
-        <w:lastRenderedPageBreak/>
         <w:t xml:space="preserve">The </w:t>
       </w:r>
       <w:hyperlink r:id="rId21" w:history="1">
@@ -4189,7 +4109,14 @@
         <w:rPr>
           <w:rFonts w:hint="eastAsia"/>
         </w:rPr>
-        <w:t xml:space="preserve"> States;20894;(888) FIND-NLM;;rxnorminfo@nlm.nih.gov;https://www.nlm.nih.gov/research/umls/rxnorm/|RxNorm Customer Service;;U.S. National Library of Medicine;8600 Rockville Pike;;</w:t>
+        <w:t xml:space="preserve"> States;20894;(888) </w:t>
+      </w:r>
+      <w:r>
+        <w:rPr>
+          <w:rFonts w:hint="eastAsia"/>
+        </w:rPr>
+        <w:lastRenderedPageBreak/>
+        <w:t>FIND-NLM;;rxnorminfo@nlm.nih.gov;https://www.nlm.nih.gov/research/umls/rxnorm/|RxNorm Customer Service;;U.S. National Library of Medicine;8600 Rockville Pike;;</w:t>
       </w:r>
       <w:proofErr w:type="spellStart"/>
       <w:r>
@@ -4461,39 +4388,39 @@
         <w:spacing w:after="0"/>
       </w:pPr>
       <w:r>
+        <w:t>L0000003|C0010504|</w:t>
+      </w:r>
+    </w:p>
+    <w:p>
+      <w:pPr>
+        <w:spacing w:after="0"/>
+      </w:pPr>
+      <w:r>
+        <w:t>L0000003|C0917995|</w:t>
+      </w:r>
+    </w:p>
+    <w:p>
+      <w:pPr>
+        <w:spacing w:after="0"/>
+      </w:pPr>
+      <w:r>
+        <w:t>L0000032|C0010206|</w:t>
+      </w:r>
+    </w:p>
+    <w:p>
+      <w:pPr>
+        <w:spacing w:after="0"/>
+      </w:pPr>
+      <w:r>
+        <w:t>L0000032|C0010207|</w:t>
+      </w:r>
+    </w:p>
+    <w:p>
+      <w:pPr>
+        <w:pStyle w:val="Heading3"/>
+      </w:pPr>
+      <w:r>
         <w:lastRenderedPageBreak/>
-        <w:t>L0000003|C0010504|</w:t>
-      </w:r>
-    </w:p>
-    <w:p>
-      <w:pPr>
-        <w:spacing w:after="0"/>
-      </w:pPr>
-      <w:r>
-        <w:t>L0000003|C0917995|</w:t>
-      </w:r>
-    </w:p>
-    <w:p>
-      <w:pPr>
-        <w:spacing w:after="0"/>
-      </w:pPr>
-      <w:r>
-        <w:t>L0000032|C0010206|</w:t>
-      </w:r>
-    </w:p>
-    <w:p>
-      <w:pPr>
-        <w:spacing w:after="0"/>
-      </w:pPr>
-      <w:r>
-        <w:t>L0000032|C0010207|</w:t>
-      </w:r>
-    </w:p>
-    <w:p>
-      <w:pPr>
-        <w:pStyle w:val="Heading3"/>
-      </w:pPr>
-      <w:r>
         <w:t>3</w:t>
       </w:r>
       <w:r>
@@ -4681,15 +4608,7 @@
     </w:p>
     <w:p>
       <w:r>
-        <w:t xml:space="preserve">The usefulness of individual files will depend on how data from the Metathesaurus have been linked or incorporated in a </w:t>
-      </w:r>
-      <w:proofErr w:type="gramStart"/>
-      <w:r>
-        <w:t>particular application</w:t>
-      </w:r>
-      <w:proofErr w:type="gramEnd"/>
-      <w:r>
-        <w:t>.</w:t>
+        <w:t>The usefulness of individual files will depend on how data from the Metathesaurus have been linked or incorporated in a particular application.</w:t>
       </w:r>
     </w:p>
     <w:p>
@@ -4847,16 +4766,19 @@
       <w:bookmarkStart w:id="8" w:name="_3.1.3.19.2_Merged_Concepts"/>
       <w:bookmarkEnd w:id="8"/>
       <w:r>
+        <w:t>3</w:t>
+      </w:r>
+      <w:r>
+        <w:t>.3.19.2 Merged Concepts (File = CHANGE/MERGEDCUI.RRF)</w:t>
+      </w:r>
+    </w:p>
+    <w:p>
+      <w:r>
+        <w:t xml:space="preserve">There is exactly one row in this table for each released concept in the previous Metathesaurus (CUI1) that was merged into another released concept from the previous Metathesaurus </w:t>
+      </w:r>
+      <w:r>
         <w:lastRenderedPageBreak/>
-        <w:t>3</w:t>
-      </w:r>
-      <w:r>
-        <w:t>.3.19.2 Merged Concepts (File = CHANGE/MERGEDCUI.RRF)</w:t>
-      </w:r>
-    </w:p>
-    <w:p>
-      <w:r>
-        <w:t>There is exactly one row in this table for each released concept in the previous Metathesaurus (CUI1) that was merged into another released concept from the previous Metathesaurus (CUI2). When this merge occurs, the first CUI (CUI1) was retired; this table shows the CUI (CUI2) for the merged concept in this Metathesaurus.</w:t>
+        <w:t>(CUI2). When this merge occurs, the first CUI (CUI1) was retired; this table shows the CUI (CUI2) for the merged concept in this Metathesaurus.</w:t>
       </w:r>
     </w:p>
     <w:p>
@@ -5339,20 +5261,20 @@
         <w:pStyle w:val="Heading4"/>
       </w:pPr>
       <w:r>
+        <w:t>3</w:t>
+      </w:r>
+      <w:r>
+        <w:t>.3.19.5 Deleted Strings (File = CHANGE/DELETEDSUI.RRF)</w:t>
+      </w:r>
+    </w:p>
+    <w:p>
+      <w:r>
+        <w:t>There is exactly one row in this file for each string in each language that was present in an entry in the previous Metathesaurus and does not appear in this Metathesaurus.</w:t>
+      </w:r>
+    </w:p>
+    <w:p>
+      <w:r>
         <w:lastRenderedPageBreak/>
-        <w:t>3</w:t>
-      </w:r>
-      <w:r>
-        <w:t>.3.19.5 Deleted Strings (File = CHANGE/DELETEDSUI.RRF)</w:t>
-      </w:r>
-    </w:p>
-    <w:p>
-      <w:r>
-        <w:t>There is exactly one row in this file for each string in each language that was present in an entry in the previous Metathesaurus and does not appear in this Metathesaurus.</w:t>
-      </w:r>
-    </w:p>
-    <w:p>
-      <w:r>
         <w:t>Note that this does not necessarily imply the deletion of a term (LUI) or a concept (CUI) from the Metathesaurus. A string deleted in one language may still appear in the Metathesaurus in another language.</w:t>
       </w:r>
     </w:p>
@@ -5647,22 +5569,25 @@
         <w:spacing w:after="0"/>
       </w:pPr>
       <w:r>
+        <w:t>A9460778|C1696703|2009AB|||move|A9460778|C0023067|Y|</w:t>
+      </w:r>
+    </w:p>
+    <w:p>
+      <w:pPr>
+        <w:pStyle w:val="Heading3"/>
+      </w:pPr>
+      <w:r>
+        <w:t>3</w:t>
+      </w:r>
+      <w:r>
+        <w:t xml:space="preserve">.3.20 Word Index </w:t>
+      </w:r>
+      <w:r>
+        <w:t xml:space="preserve">(File = MRXW_BAQ.RRF, MRXW_DAN.RRF, MRXW_DUT.RRF, MRXW_ENG.RRF, MRXW_FIN.RRF, MRXW_FRE.RRF, MRXW_GER.RRF, </w:t>
+      </w:r>
+      <w:r>
         <w:lastRenderedPageBreak/>
-        <w:t>A9460778|C1696703|2009AB|||move|A9460778|C0023067|Y|</w:t>
-      </w:r>
-    </w:p>
-    <w:p>
-      <w:pPr>
-        <w:pStyle w:val="Heading3"/>
-      </w:pPr>
-      <w:r>
-        <w:t>3</w:t>
-      </w:r>
-      <w:r>
-        <w:t xml:space="preserve">.3.20 Word Index </w:t>
-      </w:r>
-      <w:r>
-        <w:t>(File = MRXW_BAQ.RRF, MRXW_DAN.RRF, MRXW_DUT.RRF, MRXW_ENG.RRF, MRXW_FIN.RRF, MRXW_FRE.RRF, MRXW_GER.RRF, MRXW_HEB.RRF, MRXW_HUN.RRF, MRXW_ITA.RRF, MRXW_NOR.RRF, MRXW_POR.RRF, MRXW_RUS.RRF, MRXW_SPA.RRF, MRXW_SWE.RRF)</w:t>
+        <w:t>MRXW_HEB.RRF, MRXW_HUN.RRF, MRXW_ITA.RRF, MRXW_NOR.RRF, MRXW_POR.RRF, MRXW_RUS.RRF, MRXW_SPA.RRF, MRXW_SWE.RRF)</w:t>
       </w:r>
     </w:p>
     <w:p>
@@ -6177,23 +6102,23 @@
         <w:spacing w:after="0"/>
       </w:pPr>
       <w:r>
+        <w:t>ENG|disorder|C0002871|L2818006|S3448137|</w:t>
+      </w:r>
+    </w:p>
+    <w:p>
+      <w:pPr>
+        <w:spacing w:after="0"/>
+      </w:pPr>
+      <w:r>
+        <w:t>ENG|unspecified|C0002871|L0503461|S0589617|</w:t>
+      </w:r>
+    </w:p>
+    <w:p>
+      <w:pPr>
+        <w:pStyle w:val="Heading3"/>
+      </w:pPr>
+      <w:r>
         <w:lastRenderedPageBreak/>
-        <w:t>ENG|disorder|C0002871|L2818006|S3448137|</w:t>
-      </w:r>
-    </w:p>
-    <w:p>
-      <w:pPr>
-        <w:spacing w:after="0"/>
-      </w:pPr>
-      <w:r>
-        <w:t>ENG|unspecified|C0002871|L0503461|S0589617|</w:t>
-      </w:r>
-    </w:p>
-    <w:p>
-      <w:pPr>
-        <w:pStyle w:val="Heading3"/>
-      </w:pPr>
-      <w:r>
         <w:t>3</w:t>
       </w:r>
       <w:r>
@@ -6924,7 +6849,6 @@
               </w:numPr>
             </w:pPr>
             <w:r>
-              <w:lastRenderedPageBreak/>
               <w:t xml:space="preserve">Root Source Abbreviation (RSAB) — short form, no version information, for example, AI/RHEUM, 1993, has an RSAB of "AIR" </w:t>
             </w:r>
           </w:p>
@@ -6945,6 +6869,7 @@
               <w:pStyle w:val="Tablebody"/>
             </w:pPr>
             <w:r>
+              <w:lastRenderedPageBreak/>
               <w:t>Official source names,</w:t>
             </w:r>
             <w:r>
@@ -7179,15 +7104,7 @@
             </w:r>
             <w:r>
               <w:br/>
-              <w:t xml:space="preserve">Default suppressibility as determined by NLM (i.e., no changes at the Suppressibility tab in MetamorphoSys) should be used by most </w:t>
-            </w:r>
-            <w:proofErr w:type="gramStart"/>
-            <w:r>
-              <w:t>users, but</w:t>
-            </w:r>
-            <w:proofErr w:type="gramEnd"/>
-            <w:r>
-              <w:t xml:space="preserve"> may not be suitable in some specialized applications. See the </w:t>
+              <w:t xml:space="preserve">Default suppressibility as determined by NLM (i.e., no changes at the Suppressibility tab in MetamorphoSys) should be used by most users, but may not be suitable in some specialized applications. See the </w:t>
             </w:r>
             <w:hyperlink r:id="rId28" w:history="1">
               <w:r>
@@ -7410,97 +7327,97 @@
               <w:pStyle w:val="Tablebody"/>
             </w:pPr>
             <w:r>
+              <w:t>STYPE</w:t>
+            </w:r>
+          </w:p>
+        </w:tc>
+        <w:tc>
+          <w:tcPr>
+            <w:tcW w:w="6480" w:type="dxa"/>
+          </w:tcPr>
+          <w:p>
+            <w:pPr>
+              <w:pStyle w:val="Tablebody"/>
+            </w:pPr>
+            <w:r>
+              <w:t xml:space="preserve">The name of the column in MRCONSO.RRF or MRREL.RRF that contains the identifier to which the attribute is attached, </w:t>
+            </w:r>
+            <w:r>
+              <w:t>i.e. AUI, CODE, CUI, RUI, SCUI, SDUI</w:t>
+            </w:r>
+            <w:r>
+              <w:t>.</w:t>
+            </w:r>
+          </w:p>
+        </w:tc>
+      </w:tr>
+      <w:tr>
+        <w:tc>
+          <w:tcPr>
+            <w:tcW w:w="2148" w:type="dxa"/>
+          </w:tcPr>
+          <w:p>
+            <w:pPr>
+              <w:pStyle w:val="Tablebody"/>
+            </w:pPr>
+            <w:r>
+              <w:t>CODE</w:t>
+            </w:r>
+          </w:p>
+        </w:tc>
+        <w:tc>
+          <w:tcPr>
+            <w:tcW w:w="6480" w:type="dxa"/>
+          </w:tcPr>
+          <w:p>
+            <w:pPr>
+              <w:pStyle w:val="Tablebody"/>
+            </w:pPr>
+            <w:r>
+              <w:t>Most useful source asserted identifier (if the source vocabulary contains more than one) or a Metathesaurus-generated source entry identifier (if the source vocabulary has none). Optional - present if METAUI is an AUI.</w:t>
+            </w:r>
+          </w:p>
+        </w:tc>
+      </w:tr>
+      <w:tr>
+        <w:tc>
+          <w:tcPr>
+            <w:tcW w:w="2148" w:type="dxa"/>
+          </w:tcPr>
+          <w:p>
+            <w:pPr>
+              <w:pStyle w:val="Tablebody"/>
+            </w:pPr>
+            <w:r>
+              <w:t>ATUI</w:t>
+            </w:r>
+          </w:p>
+        </w:tc>
+        <w:tc>
+          <w:tcPr>
+            <w:tcW w:w="6480" w:type="dxa"/>
+          </w:tcPr>
+          <w:p>
+            <w:pPr>
+              <w:pStyle w:val="Tablebody"/>
+            </w:pPr>
+            <w:r>
+              <w:t>Unique identifier for attribute</w:t>
+            </w:r>
+          </w:p>
+        </w:tc>
+      </w:tr>
+      <w:tr>
+        <w:tc>
+          <w:tcPr>
+            <w:tcW w:w="2148" w:type="dxa"/>
+          </w:tcPr>
+          <w:p>
+            <w:pPr>
+              <w:pStyle w:val="Tablebody"/>
+            </w:pPr>
+            <w:r>
               <w:lastRenderedPageBreak/>
-              <w:t>STYPE</w:t>
-            </w:r>
-          </w:p>
-        </w:tc>
-        <w:tc>
-          <w:tcPr>
-            <w:tcW w:w="6480" w:type="dxa"/>
-          </w:tcPr>
-          <w:p>
-            <w:pPr>
-              <w:pStyle w:val="Tablebody"/>
-            </w:pPr>
-            <w:r>
-              <w:t xml:space="preserve">The name of the column in MRCONSO.RRF or MRREL.RRF that contains the identifier to which the attribute is attached, </w:t>
-            </w:r>
-            <w:r>
-              <w:t>i.e. AUI, CODE, CUI, RUI, SCUI, SDUI</w:t>
-            </w:r>
-            <w:r>
-              <w:t>.</w:t>
-            </w:r>
-          </w:p>
-        </w:tc>
-      </w:tr>
-      <w:tr>
-        <w:tc>
-          <w:tcPr>
-            <w:tcW w:w="2148" w:type="dxa"/>
-          </w:tcPr>
-          <w:p>
-            <w:pPr>
-              <w:pStyle w:val="Tablebody"/>
-            </w:pPr>
-            <w:r>
-              <w:t>CODE</w:t>
-            </w:r>
-          </w:p>
-        </w:tc>
-        <w:tc>
-          <w:tcPr>
-            <w:tcW w:w="6480" w:type="dxa"/>
-          </w:tcPr>
-          <w:p>
-            <w:pPr>
-              <w:pStyle w:val="Tablebody"/>
-            </w:pPr>
-            <w:r>
-              <w:t>Most useful source asserted identifier (if the source vocabulary contains more than one) or a Metathesaurus-generated source entry identifier (if the source vocabulary has none). Optional - present if METAUI is an AUI.</w:t>
-            </w:r>
-          </w:p>
-        </w:tc>
-      </w:tr>
-      <w:tr>
-        <w:tc>
-          <w:tcPr>
-            <w:tcW w:w="2148" w:type="dxa"/>
-          </w:tcPr>
-          <w:p>
-            <w:pPr>
-              <w:pStyle w:val="Tablebody"/>
-            </w:pPr>
-            <w:r>
-              <w:t>ATUI</w:t>
-            </w:r>
-          </w:p>
-        </w:tc>
-        <w:tc>
-          <w:tcPr>
-            <w:tcW w:w="6480" w:type="dxa"/>
-          </w:tcPr>
-          <w:p>
-            <w:pPr>
-              <w:pStyle w:val="Tablebody"/>
-            </w:pPr>
-            <w:r>
-              <w:t>Unique identifier for attribute</w:t>
-            </w:r>
-          </w:p>
-        </w:tc>
-      </w:tr>
-      <w:tr>
-        <w:tc>
-          <w:tcPr>
-            <w:tcW w:w="2148" w:type="dxa"/>
-          </w:tcPr>
-          <w:p>
-            <w:pPr>
-              <w:pStyle w:val="Tablebody"/>
-            </w:pPr>
-            <w:r>
               <w:t>SATUI</w:t>
             </w:r>
           </w:p>
@@ -8274,6 +8191,7 @@
               <w:pStyle w:val="Tablebody"/>
             </w:pPr>
             <w:r>
+              <w:lastRenderedPageBreak/>
               <w:t>SAB</w:t>
             </w:r>
           </w:p>
@@ -9000,63 +8918,63 @@
               <w:pStyle w:val="Tablebody"/>
             </w:pPr>
             <w:r>
+              <w:t>RG</w:t>
+            </w:r>
+          </w:p>
+        </w:tc>
+        <w:tc>
+          <w:tcPr>
+            <w:tcW w:w="6480" w:type="dxa"/>
+          </w:tcPr>
+          <w:p>
+            <w:pPr>
+              <w:pStyle w:val="Tablebody"/>
+            </w:pPr>
+            <w:r>
+              <w:t>Relationship group. Used to indicate that a set of relationships should be looked at in conjunction.</w:t>
+            </w:r>
+          </w:p>
+        </w:tc>
+      </w:tr>
+      <w:tr>
+        <w:tc>
+          <w:tcPr>
+            <w:tcW w:w="2148" w:type="dxa"/>
+          </w:tcPr>
+          <w:p>
+            <w:pPr>
+              <w:pStyle w:val="Tablebody"/>
+            </w:pPr>
+            <w:r>
+              <w:t>DIR</w:t>
+            </w:r>
+          </w:p>
+        </w:tc>
+        <w:tc>
+          <w:tcPr>
+            <w:tcW w:w="6480" w:type="dxa"/>
+          </w:tcPr>
+          <w:p>
+            <w:pPr>
+              <w:pStyle w:val="Tablebody"/>
+            </w:pPr>
+            <w:r>
+              <w:t>Source asserted directionality flag. Y indicates that this is the direction of the relationship in its source; N indicates that it is not; a blank indicates that it is not important or has not yet been determined.</w:t>
+            </w:r>
+          </w:p>
+        </w:tc>
+      </w:tr>
+      <w:tr>
+        <w:tc>
+          <w:tcPr>
+            <w:tcW w:w="2148" w:type="dxa"/>
+          </w:tcPr>
+          <w:p>
+            <w:pPr>
+              <w:pStyle w:val="Tablebody"/>
+            </w:pPr>
+            <w:r>
               <w:lastRenderedPageBreak/>
-              <w:t>RG</w:t>
-            </w:r>
-          </w:p>
-        </w:tc>
-        <w:tc>
-          <w:tcPr>
-            <w:tcW w:w="6480" w:type="dxa"/>
-          </w:tcPr>
-          <w:p>
-            <w:pPr>
-              <w:pStyle w:val="Tablebody"/>
-            </w:pPr>
-            <w:r>
-              <w:t>Relationship group. Used to indicate that a set of relationships should be looked at in conjunction.</w:t>
-            </w:r>
-          </w:p>
-        </w:tc>
-      </w:tr>
-      <w:tr>
-        <w:tc>
-          <w:tcPr>
-            <w:tcW w:w="2148" w:type="dxa"/>
-          </w:tcPr>
-          <w:p>
-            <w:pPr>
-              <w:pStyle w:val="Tablebody"/>
-            </w:pPr>
-            <w:r>
-              <w:t>DIR</w:t>
-            </w:r>
-          </w:p>
-        </w:tc>
-        <w:tc>
-          <w:tcPr>
-            <w:tcW w:w="6480" w:type="dxa"/>
-          </w:tcPr>
-          <w:p>
-            <w:pPr>
-              <w:pStyle w:val="Tablebody"/>
-            </w:pPr>
-            <w:r>
-              <w:t>Source asserted directionality flag. Y indicates that this is the direction of the relationship in its source; N indicates that it is not; a blank indicates that it is not important or has not yet been determined.</w:t>
-            </w:r>
-          </w:p>
-        </w:tc>
-      </w:tr>
-      <w:tr>
-        <w:tc>
-          <w:tcPr>
-            <w:tcW w:w="2148" w:type="dxa"/>
-          </w:tcPr>
-          <w:p>
-            <w:pPr>
-              <w:pStyle w:val="Tablebody"/>
-            </w:pPr>
-            <w:r>
               <w:t>SUPPRESS</w:t>
             </w:r>
           </w:p>
@@ -9788,7 +9706,6 @@
               <w:pStyle w:val="Tablebody"/>
             </w:pPr>
             <w:r>
-              <w:lastRenderedPageBreak/>
               <w:t>CVF</w:t>
             </w:r>
           </w:p>
@@ -9849,6 +9766,7 @@
               <w:pStyle w:val="Tableheader"/>
             </w:pPr>
             <w:r>
+              <w:lastRenderedPageBreak/>
               <w:t>Col.</w:t>
             </w:r>
           </w:p>
@@ -10113,7 +10031,7 @@
               <w:pStyle w:val="Tablebody"/>
             </w:pPr>
             <w:r>
-              <w:t>Context member label, i.e., ANC for ancestor of this atom, CCP for the atom itself, SIB for sibling of this atom, CHD for child of this atom</w:t>
+              <w:t>Context member label, i.e., ANC for ancestor of this atom, CCP for the atom itself, CHD for child of this atom</w:t>
             </w:r>
           </w:p>
         </w:tc>
@@ -10557,15 +10475,7 @@
               <w:pStyle w:val="Tablebody"/>
             </w:pPr>
             <w:r>
-              <w:t xml:space="preserve">Unique identifier for this individual mapping. Primary key of this table to identify a </w:t>
-            </w:r>
-            <w:proofErr w:type="gramStart"/>
-            <w:r>
-              <w:t>particular row</w:t>
-            </w:r>
-            <w:proofErr w:type="gramEnd"/>
-            <w:r>
-              <w:t>.</w:t>
+              <w:t>Unique identifier for this individual mapping. Primary key of this table to identify a particular row.</w:t>
             </w:r>
           </w:p>
         </w:tc>
@@ -10621,11 +10531,11 @@
               <w:pStyle w:val="Tablebody"/>
             </w:pPr>
             <w:r>
-              <w:t xml:space="preserve">Identifier for the entity being mapped from. This is an internal UMLS identifier used to point to an external entity in a source vocabulary </w:t>
+              <w:t xml:space="preserve">Identifier for the entity being mapped from. This is an internal UMLS identifier used to point to an external entity in a source vocabulary (represented by the FROMEXPR). When the source provides such an identifier, it is reused here. Otherwise, it is generated by NLM. The FROMID is only unique within a map set. It is not a pointer to UMLS entities like atoms or concepts. There is a one-to-one correlation between FROMID and a unique set of values in FROMSID, </w:t>
             </w:r>
             <w:r>
               <w:lastRenderedPageBreak/>
-              <w:t>(represented by the FROMEXPR). When the source provides such an identifier, it is reused here. Otherwise, it is generated by NLM. The FROMID is only unique within a map set. It is not a pointer to UMLS entities like atoms or concepts. There is a one-to-one correlation between FROMID and a unique set of values in FROMSID, FROMEXPR, FROMTYPE, FROMRULE, and FROMRES within a map set.</w:t>
+              <w:t>FROMEXPR, FROMTYPE, FROMRULE, and FROMRES within a map set.</w:t>
             </w:r>
           </w:p>
         </w:tc>
@@ -11302,15 +11212,7 @@
               <w:pStyle w:val="Tablebody"/>
             </w:pPr>
             <w:r>
-              <w:t xml:space="preserve">Unique identifier for this individual mapping. Primary key of this table to identify a </w:t>
-            </w:r>
-            <w:proofErr w:type="gramStart"/>
-            <w:r>
-              <w:t>particular row</w:t>
-            </w:r>
-            <w:proofErr w:type="gramEnd"/>
-            <w:r>
-              <w:t>.</w:t>
+              <w:t>Unique identifier for this individual mapping. Primary key of this table to identify a particular row.</w:t>
             </w:r>
           </w:p>
         </w:tc>
@@ -11409,63 +11311,63 @@
               <w:pStyle w:val="Tablebody"/>
             </w:pPr>
             <w:r>
+              <w:t>REL</w:t>
+            </w:r>
+          </w:p>
+        </w:tc>
+        <w:tc>
+          <w:tcPr>
+            <w:tcW w:w="6480" w:type="dxa"/>
+          </w:tcPr>
+          <w:p>
+            <w:pPr>
+              <w:pStyle w:val="Tablebody"/>
+            </w:pPr>
+            <w:r>
+              <w:t>Relationship of the entity being mapped from to the entity being mapped to.</w:t>
+            </w:r>
+          </w:p>
+        </w:tc>
+      </w:tr>
+      <w:tr>
+        <w:tc>
+          <w:tcPr>
+            <w:tcW w:w="2148" w:type="dxa"/>
+          </w:tcPr>
+          <w:p>
+            <w:pPr>
+              <w:pStyle w:val="Tablebody"/>
+            </w:pPr>
+            <w:r>
+              <w:t>RELA</w:t>
+            </w:r>
+          </w:p>
+        </w:tc>
+        <w:tc>
+          <w:tcPr>
+            <w:tcW w:w="6480" w:type="dxa"/>
+          </w:tcPr>
+          <w:p>
+            <w:pPr>
+              <w:pStyle w:val="Tablebody"/>
+            </w:pPr>
+            <w:r>
+              <w:t>Additional relationship label (optional).</w:t>
+            </w:r>
+          </w:p>
+        </w:tc>
+      </w:tr>
+      <w:tr>
+        <w:tc>
+          <w:tcPr>
+            <w:tcW w:w="2148" w:type="dxa"/>
+          </w:tcPr>
+          <w:p>
+            <w:pPr>
+              <w:pStyle w:val="Tablebody"/>
+            </w:pPr>
+            <w:r>
               <w:lastRenderedPageBreak/>
-              <w:t>REL</w:t>
-            </w:r>
-          </w:p>
-        </w:tc>
-        <w:tc>
-          <w:tcPr>
-            <w:tcW w:w="6480" w:type="dxa"/>
-          </w:tcPr>
-          <w:p>
-            <w:pPr>
-              <w:pStyle w:val="Tablebody"/>
-            </w:pPr>
-            <w:r>
-              <w:t>Relationship of the entity being mapped from to the entity being mapped to.</w:t>
-            </w:r>
-          </w:p>
-        </w:tc>
-      </w:tr>
-      <w:tr>
-        <w:tc>
-          <w:tcPr>
-            <w:tcW w:w="2148" w:type="dxa"/>
-          </w:tcPr>
-          <w:p>
-            <w:pPr>
-              <w:pStyle w:val="Tablebody"/>
-            </w:pPr>
-            <w:r>
-              <w:t>RELA</w:t>
-            </w:r>
-          </w:p>
-        </w:tc>
-        <w:tc>
-          <w:tcPr>
-            <w:tcW w:w="6480" w:type="dxa"/>
-          </w:tcPr>
-          <w:p>
-            <w:pPr>
-              <w:pStyle w:val="Tablebody"/>
-            </w:pPr>
-            <w:r>
-              <w:t>Additional relationship label (optional).</w:t>
-            </w:r>
-          </w:p>
-        </w:tc>
-      </w:tr>
-      <w:tr>
-        <w:tc>
-          <w:tcPr>
-            <w:tcW w:w="2148" w:type="dxa"/>
-          </w:tcPr>
-          <w:p>
-            <w:pPr>
-              <w:pStyle w:val="Tablebody"/>
-            </w:pPr>
-            <w:r>
               <w:t>TOEXPR</w:t>
             </w:r>
           </w:p>
@@ -12432,38 +12334,74 @@
           <w:p>
             <w:pPr>
               <w:pStyle w:val="Tablebody"/>
+            </w:pPr>
+            <w:r>
+              <w:t>Source Content Contact</w:t>
+            </w:r>
+          </w:p>
+        </w:tc>
+        <w:tc>
+          <w:tcPr>
+            <w:tcW w:w="4200" w:type="dxa"/>
+          </w:tcPr>
+          <w:p>
+            <w:pPr>
+              <w:pStyle w:val="Tablebody"/>
+            </w:pPr>
+            <w:r>
+              <w:t xml:space="preserve">The source content contact </w:t>
+            </w:r>
+            <w:r>
+              <w:t>field contains the following semi</w:t>
+            </w:r>
+            <w:r>
+              <w:t xml:space="preserve">-colon-separated subfields: </w:t>
+            </w:r>
+          </w:p>
+          <w:p>
+            <w:pPr>
+              <w:pStyle w:val="Tablebody"/>
+              <w:rPr>
+                <w:rFonts w:ascii="Calibri" w:eastAsia="Calibri" w:hAnsi="Calibri"/>
+                <w:sz w:val="22"/>
+                <w:szCs w:val="22"/>
+              </w:rPr>
               <w:pPrChange w:id="33" w:author="Jordan, Diana (NIH/NLM/NCBI) [C]" w:date="2019-06-07T12:09:00Z">
                 <w:pPr>
-                  <w:pStyle w:val="Tablebody"/>
+                  <w:spacing w:after="0"/>
                 </w:pPr>
               </w:pPrChange>
             </w:pPr>
             <w:r>
-              <w:t>Source Content Contact</w:t>
-            </w:r>
-          </w:p>
-        </w:tc>
-        <w:tc>
-          <w:tcPr>
-            <w:tcW w:w="4200" w:type="dxa"/>
-          </w:tcPr>
-          <w:p>
-            <w:pPr>
-              <w:pStyle w:val="Tablebody"/>
+              <w:rPr>
+                <w:rFonts w:ascii="Calibri" w:eastAsia="Calibri" w:hAnsi="Calibri"/>
+                <w:sz w:val="22"/>
+                <w:szCs w:val="22"/>
+              </w:rPr>
+              <w:t xml:space="preserve">  Name</w:t>
+            </w:r>
+          </w:p>
+          <w:p>
+            <w:pPr>
+              <w:pStyle w:val="Tablebody"/>
+              <w:rPr>
+                <w:rFonts w:ascii="Calibri" w:eastAsia="Calibri" w:hAnsi="Calibri"/>
+                <w:sz w:val="22"/>
+                <w:szCs w:val="22"/>
+              </w:rPr>
               <w:pPrChange w:id="34" w:author="Jordan, Diana (NIH/NLM/NCBI) [C]" w:date="2019-06-07T12:09:00Z">
                 <w:pPr>
-                  <w:pStyle w:val="Tablebody"/>
+                  <w:spacing w:after="0"/>
                 </w:pPr>
               </w:pPrChange>
             </w:pPr>
             <w:r>
-              <w:t xml:space="preserve">The source content contact </w:t>
-            </w:r>
-            <w:r>
-              <w:t>field contains the following semi</w:t>
-            </w:r>
-            <w:r>
-              <w:t xml:space="preserve">-colon-separated subfields: </w:t>
+              <w:rPr>
+                <w:rFonts w:ascii="Calibri" w:eastAsia="Calibri" w:hAnsi="Calibri"/>
+                <w:sz w:val="22"/>
+                <w:szCs w:val="22"/>
+              </w:rPr>
+              <w:t xml:space="preserve">  Title</w:t>
             </w:r>
           </w:p>
           <w:p>
@@ -12486,7 +12424,7 @@
                 <w:sz w:val="22"/>
                 <w:szCs w:val="22"/>
               </w:rPr>
-              <w:t xml:space="preserve">  Name</w:t>
+              <w:t xml:space="preserve">  Organization</w:t>
             </w:r>
           </w:p>
           <w:p>
@@ -12509,7 +12447,7 @@
                 <w:sz w:val="22"/>
                 <w:szCs w:val="22"/>
               </w:rPr>
-              <w:t xml:space="preserve">  Title</w:t>
+              <w:t xml:space="preserve">  Address 1</w:t>
             </w:r>
           </w:p>
           <w:p>
@@ -12532,17 +12470,30 @@
                 <w:sz w:val="22"/>
                 <w:szCs w:val="22"/>
               </w:rPr>
-              <w:t xml:space="preserve">  Organizati</w:t>
-            </w:r>
-            <w:bookmarkStart w:id="38" w:name="_GoBack"/>
-            <w:bookmarkEnd w:id="38"/>
-            <w:r>
+              <w:t xml:space="preserve">  Address 2</w:t>
+            </w:r>
+          </w:p>
+          <w:p>
+            <w:pPr>
+              <w:pStyle w:val="Tablebody"/>
               <w:rPr>
                 <w:rFonts w:ascii="Calibri" w:eastAsia="Calibri" w:hAnsi="Calibri"/>
                 <w:sz w:val="22"/>
                 <w:szCs w:val="22"/>
               </w:rPr>
-              <w:t>on</w:t>
+              <w:pPrChange w:id="38" w:author="Jordan, Diana (NIH/NLM/NCBI) [C]" w:date="2019-06-07T12:09:00Z">
+                <w:pPr>
+                  <w:spacing w:after="0"/>
+                </w:pPr>
+              </w:pPrChange>
+            </w:pPr>
+            <w:r>
+              <w:rPr>
+                <w:rFonts w:ascii="Calibri" w:eastAsia="Calibri" w:hAnsi="Calibri"/>
+                <w:sz w:val="22"/>
+                <w:szCs w:val="22"/>
+              </w:rPr>
+              <w:t xml:space="preserve">  City</w:t>
             </w:r>
           </w:p>
           <w:p>
@@ -12565,7 +12516,7 @@
                 <w:sz w:val="22"/>
                 <w:szCs w:val="22"/>
               </w:rPr>
-              <w:t xml:space="preserve">  Address 1</w:t>
+              <w:t xml:space="preserve">  State/Prov.</w:t>
             </w:r>
           </w:p>
           <w:p>
@@ -12588,7 +12539,7 @@
                 <w:sz w:val="22"/>
                 <w:szCs w:val="22"/>
               </w:rPr>
-              <w:t xml:space="preserve">  Address 2</w:t>
+              <w:t xml:space="preserve">   Country</w:t>
             </w:r>
           </w:p>
           <w:p>
@@ -12611,7 +12562,7 @@
                 <w:sz w:val="22"/>
                 <w:szCs w:val="22"/>
               </w:rPr>
-              <w:t xml:space="preserve">  City</w:t>
+              <w:t xml:space="preserve">  Zip</w:t>
             </w:r>
           </w:p>
           <w:p>
@@ -12635,7 +12586,7 @@
                 <w:szCs w:val="22"/>
               </w:rPr>
               <w:lastRenderedPageBreak/>
-              <w:t xml:space="preserve">  State/Prov.</w:t>
+              <w:t xml:space="preserve">  Telephone</w:t>
             </w:r>
           </w:p>
           <w:p>
@@ -12658,7 +12609,7 @@
                 <w:sz w:val="22"/>
                 <w:szCs w:val="22"/>
               </w:rPr>
-              <w:t xml:space="preserve">   Country</w:t>
+              <w:t xml:space="preserve">  Fax</w:t>
             </w:r>
           </w:p>
           <w:p>
@@ -12681,7 +12632,7 @@
                 <w:sz w:val="22"/>
                 <w:szCs w:val="22"/>
               </w:rPr>
-              <w:t xml:space="preserve">  Zip</w:t>
+              <w:t xml:space="preserve">  Email</w:t>
             </w:r>
           </w:p>
           <w:p>
@@ -12704,75 +12655,6 @@
                 <w:sz w:val="22"/>
                 <w:szCs w:val="22"/>
               </w:rPr>
-              <w:t xml:space="preserve">  Telephone</w:t>
-            </w:r>
-          </w:p>
-          <w:p>
-            <w:pPr>
-              <w:pStyle w:val="Tablebody"/>
-              <w:rPr>
-                <w:rFonts w:ascii="Calibri" w:eastAsia="Calibri" w:hAnsi="Calibri"/>
-                <w:sz w:val="22"/>
-                <w:szCs w:val="22"/>
-              </w:rPr>
-              <w:pPrChange w:id="46" w:author="Jordan, Diana (NIH/NLM/NCBI) [C]" w:date="2019-06-07T12:09:00Z">
-                <w:pPr>
-                  <w:spacing w:after="0"/>
-                </w:pPr>
-              </w:pPrChange>
-            </w:pPr>
-            <w:r>
-              <w:rPr>
-                <w:rFonts w:ascii="Calibri" w:eastAsia="Calibri" w:hAnsi="Calibri"/>
-                <w:sz w:val="22"/>
-                <w:szCs w:val="22"/>
-              </w:rPr>
-              <w:t xml:space="preserve">  Fax</w:t>
-            </w:r>
-          </w:p>
-          <w:p>
-            <w:pPr>
-              <w:pStyle w:val="Tablebody"/>
-              <w:rPr>
-                <w:rFonts w:ascii="Calibri" w:eastAsia="Calibri" w:hAnsi="Calibri"/>
-                <w:sz w:val="22"/>
-                <w:szCs w:val="22"/>
-              </w:rPr>
-              <w:pPrChange w:id="47" w:author="Jordan, Diana (NIH/NLM/NCBI) [C]" w:date="2019-06-07T12:09:00Z">
-                <w:pPr>
-                  <w:spacing w:after="0"/>
-                </w:pPr>
-              </w:pPrChange>
-            </w:pPr>
-            <w:r>
-              <w:rPr>
-                <w:rFonts w:ascii="Calibri" w:eastAsia="Calibri" w:hAnsi="Calibri"/>
-                <w:sz w:val="22"/>
-                <w:szCs w:val="22"/>
-              </w:rPr>
-              <w:t xml:space="preserve">  Email</w:t>
-            </w:r>
-          </w:p>
-          <w:p>
-            <w:pPr>
-              <w:pStyle w:val="Tablebody"/>
-              <w:rPr>
-                <w:rFonts w:ascii="Calibri" w:eastAsia="Calibri" w:hAnsi="Calibri"/>
-                <w:sz w:val="22"/>
-                <w:szCs w:val="22"/>
-              </w:rPr>
-              <w:pPrChange w:id="48" w:author="Jordan, Diana (NIH/NLM/NCBI) [C]" w:date="2019-06-07T12:09:00Z">
-                <w:pPr>
-                  <w:spacing w:after="0"/>
-                </w:pPr>
-              </w:pPrChange>
-            </w:pPr>
-            <w:r>
-              <w:rPr>
-                <w:rFonts w:ascii="Calibri" w:eastAsia="Calibri" w:hAnsi="Calibri"/>
-                <w:sz w:val="22"/>
-                <w:szCs w:val="22"/>
-              </w:rPr>
               <w:t xml:space="preserve">  URL</w:t>
             </w:r>
           </w:p>
@@ -12800,11 +12682,6 @@
           <w:p>
             <w:pPr>
               <w:pStyle w:val="Tablebody"/>
-              <w:pPrChange w:id="49" w:author="Jordan, Diana (NIH/NLM/NCBI) [C]" w:date="2019-06-07T12:09:00Z">
-                <w:pPr>
-                  <w:pStyle w:val="Tablebody"/>
-                </w:pPr>
-              </w:pPrChange>
             </w:pPr>
             <w:r>
               <w:t>Source Restriction Level</w:t>
@@ -12818,11 +12695,6 @@
           <w:p>
             <w:pPr>
               <w:pStyle w:val="Tablebody"/>
-              <w:pPrChange w:id="50" w:author="Jordan, Diana (NIH/NLM/NCBI) [C]" w:date="2019-06-07T12:09:00Z">
-                <w:pPr>
-                  <w:pStyle w:val="Tablebody"/>
-                </w:pPr>
-              </w:pPrChange>
             </w:pPr>
             <w:r>
               <w:t>0, 1, 2, 3, 4</w:t>
@@ -12857,11 +12729,6 @@
           <w:p>
             <w:pPr>
               <w:pStyle w:val="Tablebody"/>
-              <w:pPrChange w:id="51" w:author="Jordan, Diana (NIH/NLM/NCBI) [C]" w:date="2019-06-07T12:09:00Z">
-                <w:pPr>
-                  <w:pStyle w:val="Tablebody"/>
-                </w:pPr>
-              </w:pPrChange>
             </w:pPr>
             <w:r>
               <w:t>Term Frequency</w:t>
@@ -12875,11 +12742,6 @@
           <w:p>
             <w:pPr>
               <w:pStyle w:val="Tablebody"/>
-              <w:pPrChange w:id="52" w:author="Jordan, Diana (NIH/NLM/NCBI) [C]" w:date="2019-06-07T12:09:00Z">
-                <w:pPr>
-                  <w:pStyle w:val="Tablebody"/>
-                </w:pPr>
-              </w:pPrChange>
             </w:pPr>
             <w:r>
               <w:t xml:space="preserve">The number of terms for this source in </w:t>
@@ -12916,11 +12778,6 @@
           <w:p>
             <w:pPr>
               <w:pStyle w:val="Tablebody"/>
-              <w:pPrChange w:id="53" w:author="Jordan, Diana (NIH/NLM/NCBI) [C]" w:date="2019-06-07T12:09:00Z">
-                <w:pPr>
-                  <w:pStyle w:val="Tablebody"/>
-                </w:pPr>
-              </w:pPrChange>
             </w:pPr>
             <w:r>
               <w:t>CUI Frequency</w:t>
@@ -12934,11 +12791,6 @@
           <w:p>
             <w:pPr>
               <w:pStyle w:val="Tablebody"/>
-              <w:pPrChange w:id="54" w:author="Jordan, Diana (NIH/NLM/NCBI) [C]" w:date="2019-06-07T12:09:00Z">
-                <w:pPr>
-                  <w:pStyle w:val="Tablebody"/>
-                </w:pPr>
-              </w:pPrChange>
             </w:pPr>
             <w:r>
               <w:t xml:space="preserve">The number of CUIs associated with this </w:t>
@@ -12975,11 +12827,6 @@
           <w:p>
             <w:pPr>
               <w:pStyle w:val="Tablebody"/>
-              <w:pPrChange w:id="55" w:author="Jordan, Diana (NIH/NLM/NCBI) [C]" w:date="2019-06-07T12:09:00Z">
-                <w:pPr>
-                  <w:pStyle w:val="Tablebody"/>
-                </w:pPr>
-              </w:pPrChange>
             </w:pPr>
             <w:r>
               <w:t>Context Type</w:t>
@@ -12993,14 +12840,9 @@
           <w:p>
             <w:pPr>
               <w:pStyle w:val="Tablebody"/>
-              <w:pPrChange w:id="56" w:author="Jordan, Diana (NIH/NLM/NCBI) [C]" w:date="2019-06-07T12:09:00Z">
-                <w:pPr>
-                  <w:pStyle w:val="Tablebody"/>
-                </w:pPr>
-              </w:pPrChange>
-            </w:pPr>
-            <w:r>
-              <w:t>The type of contexts for this source. Values are FULL, FULL-MULTIPLE, FULL-NOSIB, FULL-NOSIB-MULTIPLE, FULL-MULTIPLE-NOSIB-RELA, null.</w:t>
+            </w:pPr>
+            <w:r>
+              <w:t>The type of contexts for this source. Values are FULL, FULL-MULTIPLE, null.</w:t>
             </w:r>
           </w:p>
         </w:tc>
@@ -13026,11 +12868,6 @@
           <w:p>
             <w:pPr>
               <w:pStyle w:val="Tablebody"/>
-              <w:pPrChange w:id="57" w:author="Jordan, Diana (NIH/NLM/NCBI) [C]" w:date="2019-06-07T12:09:00Z">
-                <w:pPr>
-                  <w:pStyle w:val="Tablebody"/>
-                </w:pPr>
-              </w:pPrChange>
             </w:pPr>
             <w:r>
               <w:t>Term Type List</w:t>
@@ -13044,11 +12881,6 @@
           <w:p>
             <w:pPr>
               <w:pStyle w:val="Tablebody"/>
-              <w:pPrChange w:id="58" w:author="Jordan, Diana (NIH/NLM/NCBI) [C]" w:date="2019-06-07T12:09:00Z">
-                <w:pPr>
-                  <w:pStyle w:val="Tablebody"/>
-                </w:pPr>
-              </w:pPrChange>
             </w:pPr>
             <w:r>
               <w:t>Term type list from source, e.g., MH, EN, PM, TQ</w:t>
@@ -13077,11 +12909,6 @@
           <w:p>
             <w:pPr>
               <w:pStyle w:val="Tablebody"/>
-              <w:pPrChange w:id="59" w:author="Jordan, Diana (NIH/NLM/NCBI) [C]" w:date="2019-06-07T12:09:00Z">
-                <w:pPr>
-                  <w:pStyle w:val="Tablebody"/>
-                </w:pPr>
-              </w:pPrChange>
             </w:pPr>
             <w:r>
               <w:t>Attribute Name List</w:t>
@@ -13095,11 +12922,6 @@
           <w:p>
             <w:pPr>
               <w:pStyle w:val="Tablebody"/>
-              <w:pPrChange w:id="60" w:author="Jordan, Diana (NIH/NLM/NCBI) [C]" w:date="2019-06-07T12:09:00Z">
-                <w:pPr>
-                  <w:pStyle w:val="Tablebody"/>
-                </w:pPr>
-              </w:pPrChange>
             </w:pPr>
             <w:r>
               <w:t>The attribute name list (from MRSAT.RRF), e.g., MUI, RN, TH</w:t>
@@ -13128,11 +12950,6 @@
           <w:p>
             <w:pPr>
               <w:pStyle w:val="Tablebody"/>
-              <w:pPrChange w:id="61" w:author="Jordan, Diana (NIH/NLM/NCBI) [C]" w:date="2019-06-07T12:09:00Z">
-                <w:pPr>
-                  <w:pStyle w:val="Tablebody"/>
-                </w:pPr>
-              </w:pPrChange>
             </w:pPr>
             <w:r>
               <w:t>Language</w:t>
@@ -13146,11 +12963,6 @@
           <w:p>
             <w:pPr>
               <w:pStyle w:val="Tablebody"/>
-              <w:pPrChange w:id="62" w:author="Jordan, Diana (NIH/NLM/NCBI) [C]" w:date="2019-06-07T12:09:00Z">
-                <w:pPr>
-                  <w:pStyle w:val="Tablebody"/>
-                </w:pPr>
-              </w:pPrChange>
             </w:pPr>
             <w:r>
               <w:t>The language of the terms in the source</w:t>
@@ -13179,11 +12991,6 @@
           <w:p>
             <w:pPr>
               <w:pStyle w:val="Tablebody"/>
-              <w:pPrChange w:id="63" w:author="Jordan, Diana (NIH/NLM/NCBI) [C]" w:date="2019-06-07T12:09:00Z">
-                <w:pPr>
-                  <w:pStyle w:val="Tablebody"/>
-                </w:pPr>
-              </w:pPrChange>
             </w:pPr>
             <w:r>
               <w:t>Character Encoding</w:t>
@@ -13197,11 +13004,6 @@
           <w:p>
             <w:pPr>
               <w:pStyle w:val="Tablebody"/>
-              <w:pPrChange w:id="64" w:author="Jordan, Diana (NIH/NLM/NCBI) [C]" w:date="2019-06-07T12:09:00Z">
-                <w:pPr>
-                  <w:pStyle w:val="Tablebody"/>
-                </w:pPr>
-              </w:pPrChange>
             </w:pPr>
             <w:r>
               <w:t xml:space="preserve">All UMLS content is provided in Unicode, encoded in UTF-8. </w:t>
@@ -13221,36 +13023,14 @@
             <w:r>
               <w:t xml:space="preserve"> NLM; for further information, see </w:t>
             </w:r>
-            <w:r>
-              <w:rPr>
-                <w:rStyle w:val="Hyperlink"/>
-              </w:rPr>
-              <w:fldChar w:fldCharType="begin"/>
-            </w:r>
-            <w:r>
-              <w:rPr>
-                <w:rStyle w:val="Hyperlink"/>
-              </w:rPr>
-              <w:instrText xml:space="preserve"> HYPERLINK "http://www.unicode.org" </w:instrText>
-            </w:r>
-            <w:r>
-              <w:rPr>
-                <w:rStyle w:val="Hyperlink"/>
-              </w:rPr>
-              <w:fldChar w:fldCharType="separate"/>
-            </w:r>
-            <w:r>
-              <w:rPr>
-                <w:rStyle w:val="Hyperlink"/>
-              </w:rPr>
-              <w:t>http://www.unicode.org</w:t>
-            </w:r>
-            <w:r>
-              <w:rPr>
-                <w:rStyle w:val="Hyperlink"/>
-              </w:rPr>
-              <w:fldChar w:fldCharType="end"/>
-            </w:r>
+            <w:hyperlink r:id="rId38" w:history="1">
+              <w:r>
+                <w:rPr>
+                  <w:rStyle w:val="Hyperlink"/>
+                </w:rPr>
+                <w:t>http://www.unicode.org</w:t>
+              </w:r>
+            </w:hyperlink>
           </w:p>
         </w:tc>
       </w:tr>
@@ -13275,11 +13055,6 @@
           <w:p>
             <w:pPr>
               <w:pStyle w:val="Tablebody"/>
-              <w:pPrChange w:id="65" w:author="Jordan, Diana (NIH/NLM/NCBI) [C]" w:date="2019-06-07T12:09:00Z">
-                <w:pPr>
-                  <w:pStyle w:val="Tablebody"/>
-                </w:pPr>
-              </w:pPrChange>
             </w:pPr>
             <w:r>
               <w:t>Current Version</w:t>
@@ -13293,22 +13068,9 @@
           <w:p>
             <w:pPr>
               <w:pStyle w:val="Tablebody"/>
-              <w:pPrChange w:id="66" w:author="Jordan, Diana (NIH/NLM/NCBI) [C]" w:date="2019-06-07T12:09:00Z">
-                <w:pPr>
-                  <w:pStyle w:val="Tablebody"/>
-                </w:pPr>
-              </w:pPrChange>
-            </w:pPr>
-            <w:r>
-              <w:t xml:space="preserve">A Y or N flag indicating </w:t>
-            </w:r>
-            <w:proofErr w:type="gramStart"/>
-            <w:r>
-              <w:t>whether or not</w:t>
-            </w:r>
-            <w:proofErr w:type="gramEnd"/>
-            <w:r>
-              <w:t xml:space="preserve"> this row corresponds to the current version of the named source</w:t>
+            </w:pPr>
+            <w:r>
+              <w:t>A Y or N flag indicating whether or not this row corresponds to the current version of the named source</w:t>
             </w:r>
           </w:p>
         </w:tc>
@@ -13334,11 +13096,6 @@
           <w:p>
             <w:pPr>
               <w:pStyle w:val="Tablebody"/>
-              <w:pPrChange w:id="67" w:author="Jordan, Diana (NIH/NLM/NCBI) [C]" w:date="2019-06-07T12:09:00Z">
-                <w:pPr>
-                  <w:pStyle w:val="Tablebody"/>
-                </w:pPr>
-              </w:pPrChange>
             </w:pPr>
             <w:r>
               <w:t>Source in Subset</w:t>
@@ -13352,22 +13109,9 @@
           <w:p>
             <w:pPr>
               <w:pStyle w:val="Tablebody"/>
-              <w:pPrChange w:id="68" w:author="Jordan, Diana (NIH/NLM/NCBI) [C]" w:date="2019-06-07T12:09:00Z">
-                <w:pPr>
-                  <w:pStyle w:val="Tablebody"/>
-                </w:pPr>
-              </w:pPrChange>
-            </w:pPr>
-            <w:r>
-              <w:t xml:space="preserve">A Y or N flag indicating </w:t>
-            </w:r>
-            <w:proofErr w:type="gramStart"/>
-            <w:r>
-              <w:t>whether or not</w:t>
-            </w:r>
-            <w:proofErr w:type="gramEnd"/>
-            <w:r>
-              <w:t xml:space="preserve"> this row is represented in the current MetamorphoSys subset.  Initially always Y where CURVER is Y, but later is recomputed by MetamorphoSys.</w:t>
+            </w:pPr>
+            <w:r>
+              <w:t>A Y or N flag indicating whether or not this row is represented in the current MetamorphoSys subset.  Initially always Y where CURVER is Y, but later is recomputed by MetamorphoSys.</w:t>
             </w:r>
           </w:p>
         </w:tc>
@@ -13393,11 +13137,6 @@
           <w:p>
             <w:pPr>
               <w:pStyle w:val="Tablebody"/>
-              <w:pPrChange w:id="69" w:author="Jordan, Diana (NIH/NLM/NCBI) [C]" w:date="2019-06-07T12:09:00Z">
-                <w:pPr>
-                  <w:pStyle w:val="Tablebody"/>
-                </w:pPr>
-              </w:pPrChange>
             </w:pPr>
             <w:r>
               <w:t>Source Short Name</w:t>
@@ -13411,11 +13150,6 @@
           <w:p>
             <w:pPr>
               <w:pStyle w:val="Tablebody"/>
-              <w:pPrChange w:id="70" w:author="Jordan, Diana (NIH/NLM/NCBI) [C]" w:date="2019-06-07T12:09:00Z">
-                <w:pPr>
-                  <w:pStyle w:val="Tablebody"/>
-                </w:pPr>
-              </w:pPrChange>
             </w:pPr>
             <w:r>
               <w:t>The short name of a source as used by</w:t>
@@ -13447,11 +13181,6 @@
           <w:p>
             <w:pPr>
               <w:pStyle w:val="Tablebody"/>
-              <w:pPrChange w:id="71" w:author="Jordan, Diana (NIH/NLM/NCBI) [C]" w:date="2019-06-07T12:09:00Z">
-                <w:pPr>
-                  <w:pStyle w:val="Tablebody"/>
-                </w:pPr>
-              </w:pPrChange>
             </w:pPr>
             <w:r>
               <w:t>Source Citation</w:t>
@@ -13465,11 +13194,6 @@
           <w:p>
             <w:pPr>
               <w:pStyle w:val="Tablebody"/>
-              <w:pPrChange w:id="72" w:author="Jordan, Diana (NIH/NLM/NCBI) [C]" w:date="2019-06-07T12:09:00Z">
-                <w:pPr>
-                  <w:pStyle w:val="Tablebody"/>
-                </w:pPr>
-              </w:pPrChange>
             </w:pPr>
             <w:r>
               <w:t>For sources released in 201</w:t>
@@ -13487,11 +13211,6 @@
           <w:p>
             <w:pPr>
               <w:pStyle w:val="Tablebody"/>
-              <w:pPrChange w:id="73" w:author="Jordan, Diana (NIH/NLM/NCBI) [C]" w:date="2019-06-07T12:09:00Z">
-                <w:pPr>
-                  <w:pStyle w:val="Tablebody"/>
-                </w:pPr>
-              </w:pPrChange>
             </w:pPr>
             <w:r>
               <w:t xml:space="preserve">  Author name(s)             </w:t>
@@ -13500,11 +13219,6 @@
           <w:p>
             <w:pPr>
               <w:pStyle w:val="Tablebody"/>
-              <w:pPrChange w:id="74" w:author="Jordan, Diana (NIH/NLM/NCBI) [C]" w:date="2019-06-07T12:09:00Z">
-                <w:pPr>
-                  <w:pStyle w:val="Tablebody"/>
-                </w:pPr>
-              </w:pPrChange>
             </w:pPr>
             <w:r>
               <w:t xml:space="preserve">  Personal author address                                                      </w:t>
@@ -13513,11 +13227,6 @@
           <w:p>
             <w:pPr>
               <w:pStyle w:val="Tablebody"/>
-              <w:pPrChange w:id="75" w:author="Jordan, Diana (NIH/NLM/NCBI) [C]" w:date="2019-06-07T12:09:00Z">
-                <w:pPr>
-                  <w:pStyle w:val="Tablebody"/>
-                </w:pPr>
-              </w:pPrChange>
             </w:pPr>
             <w:r>
               <w:t xml:space="preserve">  Organization author(s)                                                       </w:t>
@@ -13526,11 +13235,6 @@
           <w:p>
             <w:pPr>
               <w:pStyle w:val="Tablebody"/>
-              <w:pPrChange w:id="76" w:author="Jordan, Diana (NIH/NLM/NCBI) [C]" w:date="2019-06-07T12:09:00Z">
-                <w:pPr>
-                  <w:pStyle w:val="Tablebody"/>
-                </w:pPr>
-              </w:pPrChange>
             </w:pPr>
             <w:r>
               <w:t xml:space="preserve">  Editor(s)                                                                    </w:t>
@@ -13539,11 +13243,6 @@
           <w:p>
             <w:pPr>
               <w:pStyle w:val="Tablebody"/>
-              <w:pPrChange w:id="77" w:author="Jordan, Diana (NIH/NLM/NCBI) [C]" w:date="2019-06-07T12:09:00Z">
-                <w:pPr>
-                  <w:pStyle w:val="Tablebody"/>
-                </w:pPr>
-              </w:pPrChange>
             </w:pPr>
             <w:r>
               <w:t xml:space="preserve">  Title                      </w:t>
@@ -13552,11 +13251,6 @@
           <w:p>
             <w:pPr>
               <w:pStyle w:val="Tablebody"/>
-              <w:pPrChange w:id="78" w:author="Jordan, Diana (NIH/NLM/NCBI) [C]" w:date="2019-06-07T12:09:00Z">
-                <w:pPr>
-                  <w:pStyle w:val="Tablebody"/>
-                </w:pPr>
-              </w:pPrChange>
             </w:pPr>
             <w:r>
               <w:t xml:space="preserve">  Content Designator                                                           </w:t>
@@ -13565,11 +13259,6 @@
           <w:p>
             <w:pPr>
               <w:pStyle w:val="Tablebody"/>
-              <w:pPrChange w:id="79" w:author="Jordan, Diana (NIH/NLM/NCBI) [C]" w:date="2019-06-07T12:09:00Z">
-                <w:pPr>
-                  <w:pStyle w:val="Tablebody"/>
-                </w:pPr>
-              </w:pPrChange>
             </w:pPr>
             <w:r>
               <w:t xml:space="preserve">  Medium Designator                                                            </w:t>
@@ -13578,11 +13267,6 @@
           <w:p>
             <w:pPr>
               <w:pStyle w:val="Tablebody"/>
-              <w:pPrChange w:id="80" w:author="Jordan, Diana (NIH/NLM/NCBI) [C]" w:date="2019-06-07T12:09:00Z">
-                <w:pPr>
-                  <w:pStyle w:val="Tablebody"/>
-                </w:pPr>
-              </w:pPrChange>
             </w:pPr>
             <w:r>
               <w:t xml:space="preserve">  Edition                                                                 </w:t>
@@ -13591,11 +13275,6 @@
           <w:p>
             <w:pPr>
               <w:pStyle w:val="Tablebody"/>
-              <w:pPrChange w:id="81" w:author="Jordan, Diana (NIH/NLM/NCBI) [C]" w:date="2019-06-07T12:09:00Z">
-                <w:pPr>
-                  <w:pStyle w:val="Tablebody"/>
-                </w:pPr>
-              </w:pPrChange>
             </w:pPr>
             <w:r>
               <w:t xml:space="preserve">  Place of Pub.                                                          </w:t>
@@ -13604,11 +13283,6 @@
           <w:p>
             <w:pPr>
               <w:pStyle w:val="Tablebody"/>
-              <w:pPrChange w:id="82" w:author="Jordan, Diana (NIH/NLM/NCBI) [C]" w:date="2019-06-07T12:09:00Z">
-                <w:pPr>
-                  <w:pStyle w:val="Tablebody"/>
-                </w:pPr>
-              </w:pPrChange>
             </w:pPr>
             <w:r>
               <w:t xml:space="preserve">  Publisher                                                     </w:t>
@@ -13617,11 +13291,6 @@
           <w:p>
             <w:pPr>
               <w:pStyle w:val="Tablebody"/>
-              <w:pPrChange w:id="83" w:author="Jordan, Diana (NIH/NLM/NCBI) [C]" w:date="2019-06-07T12:09:00Z">
-                <w:pPr>
-                  <w:pStyle w:val="Tablebody"/>
-                </w:pPr>
-              </w:pPrChange>
             </w:pPr>
             <w:r>
               <w:t xml:space="preserve">  Date of pub. or copyright                                               </w:t>
@@ -13630,11 +13299,6 @@
           <w:p>
             <w:pPr>
               <w:pStyle w:val="Tablebody"/>
-              <w:pPrChange w:id="84" w:author="Jordan, Diana (NIH/NLM/NCBI) [C]" w:date="2019-06-07T12:09:00Z">
-                <w:pPr>
-                  <w:pStyle w:val="Tablebody"/>
-                </w:pPr>
-              </w:pPrChange>
             </w:pPr>
             <w:r>
               <w:t xml:space="preserve">  Date of revision                                                             </w:t>
@@ -13643,11 +13307,6 @@
           <w:p>
             <w:pPr>
               <w:pStyle w:val="Tablebody"/>
-              <w:pPrChange w:id="85" w:author="Jordan, Diana (NIH/NLM/NCBI) [C]" w:date="2019-06-07T12:09:00Z">
-                <w:pPr>
-                  <w:pStyle w:val="Tablebody"/>
-                </w:pPr>
-              </w:pPrChange>
             </w:pPr>
             <w:r>
               <w:t xml:space="preserve">  Location                                                                     </w:t>
@@ -13656,94 +13315,59 @@
           <w:p>
             <w:pPr>
               <w:pStyle w:val="Tablebody"/>
-              <w:pPrChange w:id="86" w:author="Jordan, Diana (NIH/NLM/NCBI) [C]" w:date="2019-06-07T12:09:00Z">
-                <w:pPr>
-                  <w:pStyle w:val="Tablebody"/>
-                </w:pPr>
-              </w:pPrChange>
+            </w:pPr>
+            <w:r>
+              <w:t xml:space="preserve">  Extent                                                                       </w:t>
+            </w:r>
+          </w:p>
+          <w:p>
+            <w:pPr>
+              <w:pStyle w:val="Tablebody"/>
+            </w:pPr>
+            <w:r>
+              <w:t xml:space="preserve">  Series                                                                       </w:t>
+            </w:r>
+          </w:p>
+          <w:p>
+            <w:pPr>
+              <w:pStyle w:val="Tablebody"/>
+            </w:pPr>
+            <w:r>
+              <w:t xml:space="preserve">  Avail. Statement (URL)                                                       </w:t>
+            </w:r>
+          </w:p>
+          <w:p>
+            <w:pPr>
+              <w:pStyle w:val="Tablebody"/>
+            </w:pPr>
+            <w:r>
+              <w:t xml:space="preserve">  Language                                                                     </w:t>
+            </w:r>
+          </w:p>
+          <w:p>
+            <w:pPr>
+              <w:pStyle w:val="Tablebody"/>
+            </w:pPr>
+            <w:r>
+              <w:t xml:space="preserve">  Notes</w:t>
+            </w:r>
+          </w:p>
+          <w:p>
+            <w:pPr>
+              <w:pStyle w:val="Tablebody"/>
+            </w:pPr>
+            <w:r>
+              <w:t xml:space="preserve">  Empty Subfield</w:t>
+            </w:r>
+          </w:p>
+          <w:p>
+            <w:pPr>
+              <w:pStyle w:val="Tablebody"/>
             </w:pPr>
             <w:r>
               <w:lastRenderedPageBreak/>
-              <w:t xml:space="preserve">  Extent                                                                       </w:t>
-            </w:r>
-          </w:p>
-          <w:p>
-            <w:pPr>
-              <w:pStyle w:val="Tablebody"/>
-              <w:pPrChange w:id="87" w:author="Jordan, Diana (NIH/NLM/NCBI) [C]" w:date="2019-06-07T12:09:00Z">
-                <w:pPr>
-                  <w:pStyle w:val="Tablebody"/>
-                </w:pPr>
-              </w:pPrChange>
-            </w:pPr>
-            <w:r>
-              <w:t xml:space="preserve">  Series                                                                       </w:t>
-            </w:r>
-          </w:p>
-          <w:p>
-            <w:pPr>
-              <w:pStyle w:val="Tablebody"/>
-              <w:pPrChange w:id="88" w:author="Jordan, Diana (NIH/NLM/NCBI) [C]" w:date="2019-06-07T12:09:00Z">
-                <w:pPr>
-                  <w:pStyle w:val="Tablebody"/>
-                </w:pPr>
-              </w:pPrChange>
-            </w:pPr>
-            <w:r>
-              <w:t xml:space="preserve">  Avail. Statement (URL)                                                       </w:t>
-            </w:r>
-          </w:p>
-          <w:p>
-            <w:pPr>
-              <w:pStyle w:val="Tablebody"/>
-              <w:pPrChange w:id="89" w:author="Jordan, Diana (NIH/NLM/NCBI) [C]" w:date="2019-06-07T12:09:00Z">
-                <w:pPr>
-                  <w:pStyle w:val="Tablebody"/>
-                </w:pPr>
-              </w:pPrChange>
-            </w:pPr>
-            <w:r>
-              <w:t xml:space="preserve">  Language                                                                     </w:t>
-            </w:r>
-          </w:p>
-          <w:p>
-            <w:pPr>
-              <w:pStyle w:val="Tablebody"/>
-              <w:pPrChange w:id="90" w:author="Jordan, Diana (NIH/NLM/NCBI) [C]" w:date="2019-06-07T12:09:00Z">
-                <w:pPr>
-                  <w:pStyle w:val="Tablebody"/>
-                </w:pPr>
-              </w:pPrChange>
-            </w:pPr>
-            <w:r>
-              <w:t xml:space="preserve">  Notes</w:t>
-            </w:r>
-          </w:p>
-          <w:p>
-            <w:pPr>
-              <w:pStyle w:val="Tablebody"/>
-              <w:pPrChange w:id="91" w:author="Jordan, Diana (NIH/NLM/NCBI) [C]" w:date="2019-06-07T12:09:00Z">
-                <w:pPr>
-                  <w:pStyle w:val="Tablebody"/>
-                </w:pPr>
-              </w:pPrChange>
-            </w:pPr>
-            <w:r>
               <w:t xml:space="preserve">  Empty Subfield</w:t>
             </w:r>
-          </w:p>
-          <w:p>
-            <w:pPr>
-              <w:pStyle w:val="Tablebody"/>
-              <w:pPrChange w:id="92" w:author="Jordan, Diana (NIH/NLM/NCBI) [C]" w:date="2019-06-07T12:09:00Z">
-                <w:pPr>
-                  <w:pStyle w:val="Tablebody"/>
-                </w:pPr>
-              </w:pPrChange>
-            </w:pPr>
-            <w:r>
-              <w:t xml:space="preserve">  Empty Subfield</w:t>
-            </w:r>
             <w:r>
               <w:t xml:space="preserve">     </w:t>
             </w:r>
@@ -13751,11 +13375,6 @@
           <w:p>
             <w:pPr>
               <w:pStyle w:val="Tablebody"/>
-              <w:pPrChange w:id="93" w:author="Jordan, Diana (NIH/NLM/NCBI) [C]" w:date="2019-06-07T12:09:00Z">
-                <w:pPr>
-                  <w:pStyle w:val="Tablebody"/>
-                </w:pPr>
-              </w:pPrChange>
             </w:pPr>
             <w:r>
               <w:t>The citation field fo</w:t>
@@ -13810,14 +13429,14 @@
       <w:pPr>
         <w:pStyle w:val="Tablenumberandcaption"/>
       </w:pPr>
-      <w:bookmarkStart w:id="94" w:name="table12"/>
+      <w:bookmarkStart w:id="46" w:name="table12"/>
       <w:r>
         <w:t xml:space="preserve">Table 12. </w:t>
       </w:r>
       <w:r>
         <w:t>Concept Name Ranking (File = MRRANK.RRF)</w:t>
       </w:r>
-      <w:bookmarkEnd w:id="94"/>
+      <w:bookmarkEnd w:id="46"/>
     </w:p>
     <w:tbl>
       <w:tblPr>
@@ -13961,7 +13580,7 @@
             <w:r>
               <w:t xml:space="preserve"> </w:t>
             </w:r>
-            <w:hyperlink r:id="rId38" w:history="1">
+            <w:hyperlink r:id="rId39" w:history="1">
               <w:r>
                 <w:rPr>
                   <w:rStyle w:val="Hyperlink"/>
@@ -14000,7 +13619,7 @@
             <w:r>
               <w:t xml:space="preserve">Abbreviation for term type in source vocabulary, for example PN (Metathesaurus Preferred Name) or CD (Clinical Drug). Possible values are listed in </w:t>
             </w:r>
-            <w:hyperlink r:id="rId39" w:history="1">
+            <w:hyperlink r:id="rId40" w:history="1">
               <w:r>
                 <w:rPr>
                   <w:rStyle w:val="Hyperlink"/>
@@ -14059,11 +13678,11 @@
       <w:pPr>
         <w:pStyle w:val="Tablenumberandcaption"/>
       </w:pPr>
-      <w:bookmarkStart w:id="95" w:name="table13"/>
+      <w:bookmarkStart w:id="47" w:name="table13"/>
       <w:r>
         <w:t>Table 13. Retired CUI Mapping (File = MRCUI.RRF)</w:t>
       </w:r>
-      <w:bookmarkEnd w:id="95"/>
+      <w:bookmarkEnd w:id="47"/>
     </w:p>
     <w:tbl>
       <w:tblPr>
@@ -14312,11 +13931,11 @@
       <w:pPr>
         <w:pStyle w:val="Tablenumberandcaption"/>
       </w:pPr>
-      <w:bookmarkStart w:id="96" w:name="table14"/>
+      <w:bookmarkStart w:id="48" w:name="table14"/>
       <w:r>
         <w:t>Table 14. AUI Movements (File = MRAUI.RRF)</w:t>
       </w:r>
-      <w:bookmarkEnd w:id="96"/>
+      <w:bookmarkEnd w:id="48"/>
     </w:p>
     <w:tbl>
       <w:tblPr>
@@ -14429,6 +14048,7 @@
               <w:pStyle w:val="Tablebody"/>
             </w:pPr>
             <w:r>
+              <w:lastRenderedPageBreak/>
               <w:t>VER</w:t>
             </w:r>
           </w:p>
@@ -14638,7 +14258,7 @@
 </file>
 
 <file path=word/endnotes.xml><?xml version="1.0" encoding="utf-8"?>
-<w:endnotes xmlns:wpc="http://schemas.microsoft.com/office/word/2010/wordprocessingCanvas" xmlns:cx="http://schemas.microsoft.com/office/drawing/2014/chartex" xmlns:cx1="http://schemas.microsoft.com/office/drawing/2015/9/8/chartex" xmlns:cx2="http://schemas.microsoft.com/office/drawing/2015/10/21/chartex" xmlns:cx3="http://schemas.microsoft.com/office/drawing/2016/5/9/chartex" xmlns:cx4="http://schemas.microsoft.com/office/drawing/2016/5/10/chartex" xmlns:cx5="http://schemas.microsoft.com/office/drawing/2016/5/11/chartex" xmlns:cx6="http://schemas.microsoft.com/office/drawing/2016/5/12/chartex" xmlns:cx7="http://schemas.microsoft.com/office/drawing/2016/5/13/chartex" xmlns:cx8="http://schemas.microsoft.com/office/drawing/2016/5/14/chartex" xmlns:mc="http://schemas.openxmlformats.org/markup-compatibility/2006" xmlns:aink="http://schemas.microsoft.com/office/drawing/2016/ink" xmlns:am3d="http://schemas.microsoft.com/office/drawing/2017/model3d" xmlns:o="urn:schemas-microsoft-com:office:office" xmlns:r="http://schemas.openxmlformats.org/officeDocument/2006/relationships" xmlns:m="http://schemas.openxmlformats.org/officeDocument/2006/math" xmlns:v="urn:schemas-microsoft-com:vml" xmlns:wp14="http://schemas.microsoft.com/office/word/2010/wordprocessingDrawing" xmlns:wp="http://schemas.openxmlformats.org/drawingml/2006/wordprocessingDrawing" xmlns:w10="urn:schemas-microsoft-com:office:word" xmlns:w="http://schemas.openxmlformats.org/wordprocessingml/2006/main" xmlns:w14="http://schemas.microsoft.com/office/word/2010/wordml" xmlns:w15="http://schemas.microsoft.com/office/word/2012/wordml" xmlns:w16cid="http://schemas.microsoft.com/office/word/2016/wordml/cid" xmlns:w16se="http://schemas.microsoft.com/office/word/2015/wordml/symex" xmlns:wpg="http://schemas.microsoft.com/office/word/2010/wordprocessingGroup" xmlns:wpi="http://schemas.microsoft.com/office/word/2010/wordprocessingInk" xmlns:wne="http://schemas.microsoft.com/office/word/2006/wordml" xmlns:wps="http://schemas.microsoft.com/office/word/2010/wordprocessingShape" mc:Ignorable="w14 w15 w16se w16cid wp14">
+<w:endnotes xmlns:wpc="http://schemas.microsoft.com/office/word/2010/wordprocessingCanvas" xmlns:cx="http://schemas.microsoft.com/office/drawing/2014/chartex" xmlns:cx1="http://schemas.microsoft.com/office/drawing/2015/9/8/chartex" xmlns:cx2="http://schemas.microsoft.com/office/drawing/2015/10/21/chartex" xmlns:cx3="http://schemas.microsoft.com/office/drawing/2016/5/9/chartex" xmlns:cx4="http://schemas.microsoft.com/office/drawing/2016/5/10/chartex" xmlns:cx5="http://schemas.microsoft.com/office/drawing/2016/5/11/chartex" xmlns:cx6="http://schemas.microsoft.com/office/drawing/2016/5/12/chartex" xmlns:cx7="http://schemas.microsoft.com/office/drawing/2016/5/13/chartex" xmlns:cx8="http://schemas.microsoft.com/office/drawing/2016/5/14/chartex" xmlns:mc="http://schemas.openxmlformats.org/markup-compatibility/2006" xmlns:aink="http://schemas.microsoft.com/office/drawing/2016/ink" xmlns:am3d="http://schemas.microsoft.com/office/drawing/2017/model3d" xmlns:o="urn:schemas-microsoft-com:office:office" xmlns:r="http://schemas.openxmlformats.org/officeDocument/2006/relationships" xmlns:m="http://schemas.openxmlformats.org/officeDocument/2006/math" xmlns:v="urn:schemas-microsoft-com:vml" xmlns:wp14="http://schemas.microsoft.com/office/word/2010/wordprocessingDrawing" xmlns:wp="http://schemas.openxmlformats.org/drawingml/2006/wordprocessingDrawing" xmlns:w10="urn:schemas-microsoft-com:office:word" xmlns:w="http://schemas.openxmlformats.org/wordprocessingml/2006/main" xmlns:w14="http://schemas.microsoft.com/office/word/2010/wordml" xmlns:w15="http://schemas.microsoft.com/office/word/2012/wordml" xmlns:w16cex="http://schemas.microsoft.com/office/word/2018/wordml/cex" xmlns:w16cid="http://schemas.microsoft.com/office/word/2016/wordml/cid" xmlns:w16="http://schemas.microsoft.com/office/word/2018/wordml" xmlns:w16se="http://schemas.microsoft.com/office/word/2015/wordml/symex" xmlns:wpg="http://schemas.microsoft.com/office/word/2010/wordprocessingGroup" xmlns:wpi="http://schemas.microsoft.com/office/word/2010/wordprocessingInk" xmlns:wne="http://schemas.microsoft.com/office/word/2006/wordml" xmlns:wps="http://schemas.microsoft.com/office/word/2010/wordprocessingShape" mc:Ignorable="w14 w15 w16se w16cid w16 w16cex wp14">
   <w:endnote w:type="separator" w:id="-1">
     <w:p>
       <w:r>
@@ -14657,7 +14277,7 @@
 </file>
 
 <file path=word/footnotes.xml><?xml version="1.0" encoding="utf-8"?>
-<w:footnotes xmlns:wpc="http://schemas.microsoft.com/office/word/2010/wordprocessingCanvas" xmlns:cx="http://schemas.microsoft.com/office/drawing/2014/chartex" xmlns:cx1="http://schemas.microsoft.com/office/drawing/2015/9/8/chartex" xmlns:cx2="http://schemas.microsoft.com/office/drawing/2015/10/21/chartex" xmlns:cx3="http://schemas.microsoft.com/office/drawing/2016/5/9/chartex" xmlns:cx4="http://schemas.microsoft.com/office/drawing/2016/5/10/chartex" xmlns:cx5="http://schemas.microsoft.com/office/drawing/2016/5/11/chartex" xmlns:cx6="http://schemas.microsoft.com/office/drawing/2016/5/12/chartex" xmlns:cx7="http://schemas.microsoft.com/office/drawing/2016/5/13/chartex" xmlns:cx8="http://schemas.microsoft.com/office/drawing/2016/5/14/chartex" xmlns:mc="http://schemas.openxmlformats.org/markup-compatibility/2006" xmlns:aink="http://schemas.microsoft.com/office/drawing/2016/ink" xmlns:am3d="http://schemas.microsoft.com/office/drawing/2017/model3d" xmlns:o="urn:schemas-microsoft-com:office:office" xmlns:r="http://schemas.openxmlformats.org/officeDocument/2006/relationships" xmlns:m="http://schemas.openxmlformats.org/officeDocument/2006/math" xmlns:v="urn:schemas-microsoft-com:vml" xmlns:wp14="http://schemas.microsoft.com/office/word/2010/wordprocessingDrawing" xmlns:wp="http://schemas.openxmlformats.org/drawingml/2006/wordprocessingDrawing" xmlns:w10="urn:schemas-microsoft-com:office:word" xmlns:w="http://schemas.openxmlformats.org/wordprocessingml/2006/main" xmlns:w14="http://schemas.microsoft.com/office/word/2010/wordml" xmlns:w15="http://schemas.microsoft.com/office/word/2012/wordml" xmlns:w16cid="http://schemas.microsoft.com/office/word/2016/wordml/cid" xmlns:w16se="http://schemas.microsoft.com/office/word/2015/wordml/symex" xmlns:wpg="http://schemas.microsoft.com/office/word/2010/wordprocessingGroup" xmlns:wpi="http://schemas.microsoft.com/office/word/2010/wordprocessingInk" xmlns:wne="http://schemas.microsoft.com/office/word/2006/wordml" xmlns:wps="http://schemas.microsoft.com/office/word/2010/wordprocessingShape" mc:Ignorable="w14 w15 w16se w16cid wp14">
+<w:footnotes xmlns:wpc="http://schemas.microsoft.com/office/word/2010/wordprocessingCanvas" xmlns:cx="http://schemas.microsoft.com/office/drawing/2014/chartex" xmlns:cx1="http://schemas.microsoft.com/office/drawing/2015/9/8/chartex" xmlns:cx2="http://schemas.microsoft.com/office/drawing/2015/10/21/chartex" xmlns:cx3="http://schemas.microsoft.com/office/drawing/2016/5/9/chartex" xmlns:cx4="http://schemas.microsoft.com/office/drawing/2016/5/10/chartex" xmlns:cx5="http://schemas.microsoft.com/office/drawing/2016/5/11/chartex" xmlns:cx6="http://schemas.microsoft.com/office/drawing/2016/5/12/chartex" xmlns:cx7="http://schemas.microsoft.com/office/drawing/2016/5/13/chartex" xmlns:cx8="http://schemas.microsoft.com/office/drawing/2016/5/14/chartex" xmlns:mc="http://schemas.openxmlformats.org/markup-compatibility/2006" xmlns:aink="http://schemas.microsoft.com/office/drawing/2016/ink" xmlns:am3d="http://schemas.microsoft.com/office/drawing/2017/model3d" xmlns:o="urn:schemas-microsoft-com:office:office" xmlns:r="http://schemas.openxmlformats.org/officeDocument/2006/relationships" xmlns:m="http://schemas.openxmlformats.org/officeDocument/2006/math" xmlns:v="urn:schemas-microsoft-com:vml" xmlns:wp14="http://schemas.microsoft.com/office/word/2010/wordprocessingDrawing" xmlns:wp="http://schemas.openxmlformats.org/drawingml/2006/wordprocessingDrawing" xmlns:w10="urn:schemas-microsoft-com:office:word" xmlns:w="http://schemas.openxmlformats.org/wordprocessingml/2006/main" xmlns:w14="http://schemas.microsoft.com/office/word/2010/wordml" xmlns:w15="http://schemas.microsoft.com/office/word/2012/wordml" xmlns:w16cex="http://schemas.microsoft.com/office/word/2018/wordml/cex" xmlns:w16cid="http://schemas.microsoft.com/office/word/2016/wordml/cid" xmlns:w16="http://schemas.microsoft.com/office/word/2018/wordml" xmlns:w16se="http://schemas.microsoft.com/office/word/2015/wordml/symex" xmlns:wpg="http://schemas.microsoft.com/office/word/2010/wordprocessingGroup" xmlns:wpi="http://schemas.microsoft.com/office/word/2010/wordprocessingInk" xmlns:wne="http://schemas.microsoft.com/office/word/2006/wordml" xmlns:wps="http://schemas.microsoft.com/office/word/2010/wordprocessingShape" mc:Ignorable="w14 w15 w16se w16cid w16 w16cex wp14">
   <w:footnote w:type="separator" w:id="-1">
     <w:p>
       <w:r>
@@ -14676,7 +14296,7 @@
 </file>
 
 <file path=word/numbering.xml><?xml version="1.0" encoding="utf-8"?>
-<w:numbering xmlns:wpc="http://schemas.microsoft.com/office/word/2010/wordprocessingCanvas" xmlns:cx="http://schemas.microsoft.com/office/drawing/2014/chartex" xmlns:cx1="http://schemas.microsoft.com/office/drawing/2015/9/8/chartex" xmlns:cx2="http://schemas.microsoft.com/office/drawing/2015/10/21/chartex" xmlns:cx3="http://schemas.microsoft.com/office/drawing/2016/5/9/chartex" xmlns:cx4="http://schemas.microsoft.com/office/drawing/2016/5/10/chartex" xmlns:cx5="http://schemas.microsoft.com/office/drawing/2016/5/11/chartex" xmlns:cx6="http://schemas.microsoft.com/office/drawing/2016/5/12/chartex" xmlns:cx7="http://schemas.microsoft.com/office/drawing/2016/5/13/chartex" xmlns:cx8="http://schemas.microsoft.com/office/drawing/2016/5/14/chartex" xmlns:mc="http://schemas.openxmlformats.org/markup-compatibility/2006" xmlns:aink="http://schemas.microsoft.com/office/drawing/2016/ink" xmlns:am3d="http://schemas.microsoft.com/office/drawing/2017/model3d" xmlns:o="urn:schemas-microsoft-com:office:office" xmlns:r="http://schemas.openxmlformats.org/officeDocument/2006/relationships" xmlns:m="http://schemas.openxmlformats.org/officeDocument/2006/math" xmlns:v="urn:schemas-microsoft-com:vml" xmlns:wp14="http://schemas.microsoft.com/office/word/2010/wordprocessingDrawing" xmlns:wp="http://schemas.openxmlformats.org/drawingml/2006/wordprocessingDrawing" xmlns:w10="urn:schemas-microsoft-com:office:word" xmlns:w="http://schemas.openxmlformats.org/wordprocessingml/2006/main" xmlns:w14="http://schemas.microsoft.com/office/word/2010/wordml" xmlns:w15="http://schemas.microsoft.com/office/word/2012/wordml" xmlns:w16cid="http://schemas.microsoft.com/office/word/2016/wordml/cid" xmlns:w16se="http://schemas.microsoft.com/office/word/2015/wordml/symex" xmlns:wpg="http://schemas.microsoft.com/office/word/2010/wordprocessingGroup" xmlns:wpi="http://schemas.microsoft.com/office/word/2010/wordprocessingInk" xmlns:wne="http://schemas.microsoft.com/office/word/2006/wordml" xmlns:wps="http://schemas.microsoft.com/office/word/2010/wordprocessingShape" mc:Ignorable="w14 w15 w16se w16cid wp14">
+<w:numbering xmlns:wpc="http://schemas.microsoft.com/office/word/2010/wordprocessingCanvas" xmlns:cx="http://schemas.microsoft.com/office/drawing/2014/chartex" xmlns:cx1="http://schemas.microsoft.com/office/drawing/2015/9/8/chartex" xmlns:cx2="http://schemas.microsoft.com/office/drawing/2015/10/21/chartex" xmlns:cx3="http://schemas.microsoft.com/office/drawing/2016/5/9/chartex" xmlns:cx4="http://schemas.microsoft.com/office/drawing/2016/5/10/chartex" xmlns:cx5="http://schemas.microsoft.com/office/drawing/2016/5/11/chartex" xmlns:cx6="http://schemas.microsoft.com/office/drawing/2016/5/12/chartex" xmlns:cx7="http://schemas.microsoft.com/office/drawing/2016/5/13/chartex" xmlns:cx8="http://schemas.microsoft.com/office/drawing/2016/5/14/chartex" xmlns:mc="http://schemas.openxmlformats.org/markup-compatibility/2006" xmlns:aink="http://schemas.microsoft.com/office/drawing/2016/ink" xmlns:am3d="http://schemas.microsoft.com/office/drawing/2017/model3d" xmlns:o="urn:schemas-microsoft-com:office:office" xmlns:r="http://schemas.openxmlformats.org/officeDocument/2006/relationships" xmlns:m="http://schemas.openxmlformats.org/officeDocument/2006/math" xmlns:v="urn:schemas-microsoft-com:vml" xmlns:wp14="http://schemas.microsoft.com/office/word/2010/wordprocessingDrawing" xmlns:wp="http://schemas.openxmlformats.org/drawingml/2006/wordprocessingDrawing" xmlns:w10="urn:schemas-microsoft-com:office:word" xmlns:w="http://schemas.openxmlformats.org/wordprocessingml/2006/main" xmlns:w14="http://schemas.microsoft.com/office/word/2010/wordml" xmlns:w15="http://schemas.microsoft.com/office/word/2012/wordml" xmlns:w16cex="http://schemas.microsoft.com/office/word/2018/wordml/cex" xmlns:w16cid="http://schemas.microsoft.com/office/word/2016/wordml/cid" xmlns:w16="http://schemas.microsoft.com/office/word/2018/wordml" xmlns:w16se="http://schemas.microsoft.com/office/word/2015/wordml/symex" xmlns:wpg="http://schemas.microsoft.com/office/word/2010/wordprocessingGroup" xmlns:wpi="http://schemas.microsoft.com/office/word/2010/wordprocessingInk" xmlns:wne="http://schemas.microsoft.com/office/word/2006/wordml" xmlns:wps="http://schemas.microsoft.com/office/word/2010/wordprocessingShape" mc:Ignorable="w14 w15 w16se w16cid w16 w16cex wp14">
   <w:abstractNum w:abstractNumId="0" w15:restartNumberingAfterBreak="0">
     <w:nsid w:val="FFFFFF7C"/>
     <w:multiLevelType w:val="singleLevel"/>
@@ -20390,7 +20010,7 @@
 </file>
 
 <file path=word/people.xml><?xml version="1.0" encoding="utf-8"?>
-<w15:people xmlns:wpc="http://schemas.microsoft.com/office/word/2010/wordprocessingCanvas" xmlns:cx="http://schemas.microsoft.com/office/drawing/2014/chartex" xmlns:cx1="http://schemas.microsoft.com/office/drawing/2015/9/8/chartex" xmlns:cx2="http://schemas.microsoft.com/office/drawing/2015/10/21/chartex" xmlns:cx3="http://schemas.microsoft.com/office/drawing/2016/5/9/chartex" xmlns:cx4="http://schemas.microsoft.com/office/drawing/2016/5/10/chartex" xmlns:cx5="http://schemas.microsoft.com/office/drawing/2016/5/11/chartex" xmlns:cx6="http://schemas.microsoft.com/office/drawing/2016/5/12/chartex" xmlns:cx7="http://schemas.microsoft.com/office/drawing/2016/5/13/chartex" xmlns:cx8="http://schemas.microsoft.com/office/drawing/2016/5/14/chartex" xmlns:mc="http://schemas.openxmlformats.org/markup-compatibility/2006" xmlns:aink="http://schemas.microsoft.com/office/drawing/2016/ink" xmlns:am3d="http://schemas.microsoft.com/office/drawing/2017/model3d" xmlns:o="urn:schemas-microsoft-com:office:office" xmlns:r="http://schemas.openxmlformats.org/officeDocument/2006/relationships" xmlns:m="http://schemas.openxmlformats.org/officeDocument/2006/math" xmlns:v="urn:schemas-microsoft-com:vml" xmlns:wp14="http://schemas.microsoft.com/office/word/2010/wordprocessingDrawing" xmlns:wp="http://schemas.openxmlformats.org/drawingml/2006/wordprocessingDrawing" xmlns:w10="urn:schemas-microsoft-com:office:word" xmlns:w="http://schemas.openxmlformats.org/wordprocessingml/2006/main" xmlns:w14="http://schemas.microsoft.com/office/word/2010/wordml" xmlns:w15="http://schemas.microsoft.com/office/word/2012/wordml" xmlns:w16cid="http://schemas.microsoft.com/office/word/2016/wordml/cid" xmlns:w16se="http://schemas.microsoft.com/office/word/2015/wordml/symex" xmlns:wpg="http://schemas.microsoft.com/office/word/2010/wordprocessingGroup" xmlns:wpi="http://schemas.microsoft.com/office/word/2010/wordprocessingInk" xmlns:wne="http://schemas.microsoft.com/office/word/2006/wordml" xmlns:wps="http://schemas.microsoft.com/office/word/2010/wordprocessingShape" mc:Ignorable="w14 w15 w16se w16cid wp14">
+<w15:people xmlns:wpc="http://schemas.microsoft.com/office/word/2010/wordprocessingCanvas" xmlns:cx="http://schemas.microsoft.com/office/drawing/2014/chartex" xmlns:cx1="http://schemas.microsoft.com/office/drawing/2015/9/8/chartex" xmlns:cx2="http://schemas.microsoft.com/office/drawing/2015/10/21/chartex" xmlns:cx3="http://schemas.microsoft.com/office/drawing/2016/5/9/chartex" xmlns:cx4="http://schemas.microsoft.com/office/drawing/2016/5/10/chartex" xmlns:cx5="http://schemas.microsoft.com/office/drawing/2016/5/11/chartex" xmlns:cx6="http://schemas.microsoft.com/office/drawing/2016/5/12/chartex" xmlns:cx7="http://schemas.microsoft.com/office/drawing/2016/5/13/chartex" xmlns:cx8="http://schemas.microsoft.com/office/drawing/2016/5/14/chartex" xmlns:mc="http://schemas.openxmlformats.org/markup-compatibility/2006" xmlns:aink="http://schemas.microsoft.com/office/drawing/2016/ink" xmlns:am3d="http://schemas.microsoft.com/office/drawing/2017/model3d" xmlns:o="urn:schemas-microsoft-com:office:office" xmlns:r="http://schemas.openxmlformats.org/officeDocument/2006/relationships" xmlns:m="http://schemas.openxmlformats.org/officeDocument/2006/math" xmlns:v="urn:schemas-microsoft-com:vml" xmlns:wp14="http://schemas.microsoft.com/office/word/2010/wordprocessingDrawing" xmlns:wp="http://schemas.openxmlformats.org/drawingml/2006/wordprocessingDrawing" xmlns:w10="urn:schemas-microsoft-com:office:word" xmlns:w="http://schemas.openxmlformats.org/wordprocessingml/2006/main" xmlns:w14="http://schemas.microsoft.com/office/word/2010/wordml" xmlns:w15="http://schemas.microsoft.com/office/word/2012/wordml" xmlns:w16cex="http://schemas.microsoft.com/office/word/2018/wordml/cex" xmlns:w16cid="http://schemas.microsoft.com/office/word/2016/wordml/cid" xmlns:w16="http://schemas.microsoft.com/office/word/2018/wordml" xmlns:w16se="http://schemas.microsoft.com/office/word/2015/wordml/symex" xmlns:wpg="http://schemas.microsoft.com/office/word/2010/wordprocessingGroup" xmlns:wpi="http://schemas.microsoft.com/office/word/2010/wordprocessingInk" xmlns:wne="http://schemas.microsoft.com/office/word/2006/wordml" xmlns:wps="http://schemas.microsoft.com/office/word/2010/wordprocessingShape" mc:Ignorable="w14 w15 w16se w16cid w16 w16cex wp14">
   <w15:person w15:author="Jordan, Diana (NIH/NLM/NCBI) [C]">
     <w15:presenceInfo w15:providerId="AD" w15:userId="S-1-5-21-2137354491-1741569864-122644288-25227"/>
   </w15:person>
@@ -20398,7 +20018,7 @@
 </file>
 
 <file path=word/styles.xml><?xml version="1.0" encoding="utf-8"?>
-<w:styles xmlns:mc="http://schemas.openxmlformats.org/markup-compatibility/2006" xmlns:r="http://schemas.openxmlformats.org/officeDocument/2006/relationships" xmlns:w="http://schemas.openxmlformats.org/wordprocessingml/2006/main" xmlns:w14="http://schemas.microsoft.com/office/word/2010/wordml" xmlns:w15="http://schemas.microsoft.com/office/word/2012/wordml" xmlns:w16cid="http://schemas.microsoft.com/office/word/2016/wordml/cid" xmlns:w16se="http://schemas.microsoft.com/office/word/2015/wordml/symex" mc:Ignorable="w14 w15 w16se w16cid">
+<w:styles xmlns:mc="http://schemas.openxmlformats.org/markup-compatibility/2006" xmlns:r="http://schemas.openxmlformats.org/officeDocument/2006/relationships" xmlns:w="http://schemas.openxmlformats.org/wordprocessingml/2006/main" xmlns:w14="http://schemas.microsoft.com/office/word/2010/wordml" xmlns:w15="http://schemas.microsoft.com/office/word/2012/wordml" xmlns:w16cex="http://schemas.microsoft.com/office/word/2018/wordml/cex" xmlns:w16cid="http://schemas.microsoft.com/office/word/2016/wordml/cid" xmlns:w16="http://schemas.microsoft.com/office/word/2018/wordml" xmlns:w16se="http://schemas.microsoft.com/office/word/2015/wordml/symex" mc:Ignorable="w14 w15 w16se w16cid w16 w16cex">
   <w:docDefaults>
     <w:rPrDefault>
       <w:rPr>
@@ -20408,7 +20028,7 @@
     </w:rPrDefault>
     <w:pPrDefault/>
   </w:docDefaults>
-  <w:latentStyles w:defLockedState="0" w:defUIPriority="99" w:defSemiHidden="0" w:defUnhideWhenUsed="0" w:defQFormat="0" w:count="375">
+  <w:latentStyles w:defLockedState="0" w:defUIPriority="99" w:defSemiHidden="0" w:defUnhideWhenUsed="0" w:defQFormat="0" w:count="376">
     <w:lsdException w:name="Normal" w:uiPriority="0" w:qFormat="1"/>
     <w:lsdException w:name="heading 1" w:uiPriority="9" w:qFormat="1"/>
     <w:lsdException w:name="heading 2" w:uiPriority="9" w:qFormat="1"/>
@@ -20514,7 +20134,6 @@
     <w:lsdException w:name="HTML Sample" w:semiHidden="1" w:unhideWhenUsed="1"/>
     <w:lsdException w:name="HTML Typewriter" w:semiHidden="1" w:unhideWhenUsed="1"/>
     <w:lsdException w:name="HTML Variable" w:semiHidden="1" w:unhideWhenUsed="1"/>
-    <w:lsdException w:name="Normal Table" w:semiHidden="1" w:unhideWhenUsed="1"/>
     <w:lsdException w:name="annotation subject" w:semiHidden="1" w:unhideWhenUsed="1"/>
     <w:lsdException w:name="No List" w:semiHidden="1" w:unhideWhenUsed="1"/>
     <w:lsdException w:name="Outline List 1" w:semiHidden="1" w:unhideWhenUsed="1"/>
@@ -20561,10 +20180,8 @@
     <w:lsdException w:name="Table Subtle 2" w:semiHidden="1" w:unhideWhenUsed="1"/>
     <w:lsdException w:name="Table Web 1" w:semiHidden="1" w:unhideWhenUsed="1"/>
     <w:lsdException w:name="Table Web 2" w:semiHidden="1" w:unhideWhenUsed="1"/>
-    <w:lsdException w:name="Table Web 3" w:semiHidden="1" w:unhideWhenUsed="1"/>
     <w:lsdException w:name="Balloon Text" w:semiHidden="1" w:unhideWhenUsed="1"/>
     <w:lsdException w:name="Table Grid" w:uiPriority="59"/>
-    <w:lsdException w:name="Table Theme" w:semiHidden="1" w:unhideWhenUsed="1"/>
     <w:lsdException w:name="Placeholder Text" w:semiHidden="1"/>
     <w:lsdException w:name="No Spacing" w:uiPriority="1" w:qFormat="1"/>
     <w:lsdException w:name="Light Shading" w:uiPriority="60"/>
@@ -20784,6 +20401,7 @@
     <w:lsdException w:name="Smart Hyperlink" w:semiHidden="1" w:unhideWhenUsed="1"/>
     <w:lsdException w:name="Hashtag" w:semiHidden="1" w:unhideWhenUsed="1"/>
     <w:lsdException w:name="Unresolved Mention" w:semiHidden="1" w:unhideWhenUsed="1"/>
+    <w:lsdException w:name="Smart Link" w:semiHidden="1" w:unhideWhenUsed="1"/>
   </w:latentStyles>
   <w:style w:type="paragraph" w:default="1" w:styleId="Normal">
     <w:name w:val="Normal"/>

</xml_diff>

<commit_message>
Updated Chapter 3 and 4 of the UMLS reference manual removing mention of sibling relationships except for MRHIER and MRCXT files
</commit_message>
<xml_diff>
--- a/umls.nlm.nih.gov/reference_manual/ch03.docx
+++ b/umls.nlm.nih.gov/reference_manual/ch03.docx
@@ -3668,22 +3668,7 @@
       </w:r>
       <w:proofErr w:type="gramEnd"/>
       <w:r>
-        <w:t>, sibling, or child terms an atom has in that context. Because some atoms have multiple contexts in the same source, e.g., MeSH, a context number (CXN - e.g., 1, 2, 3) is used to identify all members of the same context. The CXNs are not global but are created as required for each atom. Each distinct context for a single atom can be retrieved with a CUI-AUI-SAB-CXN key. The "distance-1 relationships" i.e., the immediate parent</w:t>
-      </w:r>
-      <w:r>
-        <w:t xml:space="preserve"> and </w:t>
-      </w:r>
-      <w:r>
-        <w:t>immediate child relationships</w:t>
-      </w:r>
-      <w:r>
-        <w:t>,</w:t>
-      </w:r>
-      <w:r>
-        <w:t xml:space="preserve"> represented in MRCXT.RRF are also present in the MRREL.RRF file</w:t>
-      </w:r>
-      <w:r>
-        <w:t>.</w:t>
+        <w:t xml:space="preserve">, sibling, or child terms an atom has in that context. Because some atoms have multiple contexts in the same source, e.g., MeSH, a context number (CXN - e.g., 1, 2, 3) is used to identify all members of the same context. The CXNs are not global but are created as required for each atom. Each distinct context for a single atom can be retrieved with a CUI-AUI-SAB-CXN key. </w:t>
       </w:r>
       <w:r>
         <w:t xml:space="preserve">  </w:t>
@@ -10031,7 +10016,13 @@
               <w:pStyle w:val="Tablebody"/>
             </w:pPr>
             <w:r>
-              <w:t>Context member label, i.e., ANC for ancestor of this atom, CCP for the atom itself, CHD for child of this atom</w:t>
+              <w:t xml:space="preserve">Context member label, i.e., ANC for ancestor of this atom, CCP for the atom itself, </w:t>
+            </w:r>
+            <w:r>
+              <w:t xml:space="preserve">SIB for sibling of this atom, </w:t>
+            </w:r>
+            <w:r>
+              <w:t>CHD for child of this atom</w:t>
             </w:r>
           </w:p>
         </w:tc>
@@ -20134,6 +20125,7 @@
     <w:lsdException w:name="HTML Sample" w:semiHidden="1" w:unhideWhenUsed="1"/>
     <w:lsdException w:name="HTML Typewriter" w:semiHidden="1" w:unhideWhenUsed="1"/>
     <w:lsdException w:name="HTML Variable" w:semiHidden="1" w:unhideWhenUsed="1"/>
+    <w:lsdException w:name="Normal Table" w:semiHidden="1" w:unhideWhenUsed="1"/>
     <w:lsdException w:name="annotation subject" w:semiHidden="1" w:unhideWhenUsed="1"/>
     <w:lsdException w:name="No List" w:semiHidden="1" w:unhideWhenUsed="1"/>
     <w:lsdException w:name="Outline List 1" w:semiHidden="1" w:unhideWhenUsed="1"/>
@@ -20180,8 +20172,10 @@
     <w:lsdException w:name="Table Subtle 2" w:semiHidden="1" w:unhideWhenUsed="1"/>
     <w:lsdException w:name="Table Web 1" w:semiHidden="1" w:unhideWhenUsed="1"/>
     <w:lsdException w:name="Table Web 2" w:semiHidden="1" w:unhideWhenUsed="1"/>
+    <w:lsdException w:name="Table Web 3" w:semiHidden="1" w:unhideWhenUsed="1"/>
     <w:lsdException w:name="Balloon Text" w:semiHidden="1" w:unhideWhenUsed="1"/>
     <w:lsdException w:name="Table Grid" w:uiPriority="59"/>
+    <w:lsdException w:name="Table Theme" w:semiHidden="1" w:unhideWhenUsed="1"/>
     <w:lsdException w:name="Placeholder Text" w:semiHidden="1"/>
     <w:lsdException w:name="No Spacing" w:uiPriority="1" w:qFormat="1"/>
     <w:lsdException w:name="Light Shading" w:uiPriority="60"/>

</xml_diff>